<commit_message>
Done with questions 1-6
</commit_message>
<xml_diff>
--- a/A7/Lab7-f18.docx
+++ b/A7/Lab7-f18.docx
@@ -1,6 +1,6 @@
 
 <file path=word/document.xml><?xml version="1.0" encoding="utf-8"?>
-<w:document xmlns:wpc="http://schemas.microsoft.com/office/word/2010/wordprocessingCanvas" xmlns:mc="http://schemas.openxmlformats.org/markup-compatibility/2006" xmlns:o="urn:schemas-microsoft-com:office:office" xmlns:r="http://schemas.openxmlformats.org/officeDocument/2006/relationships" xmlns:m="http://schemas.openxmlformats.org/officeDocument/2006/math" xmlns:v="urn:schemas-microsoft-com:vml" xmlns:wp14="http://schemas.microsoft.com/office/word/2010/wordprocessingDrawing" xmlns:wp="http://schemas.openxmlformats.org/drawingml/2006/wordprocessingDrawing" xmlns:w10="urn:schemas-microsoft-com:office:word" xmlns:w="http://schemas.openxmlformats.org/wordprocessingml/2006/main" xmlns:w14="http://schemas.microsoft.com/office/word/2010/wordml" xmlns:wpg="http://schemas.microsoft.com/office/word/2010/wordprocessingGroup" xmlns:wpi="http://schemas.microsoft.com/office/word/2010/wordprocessingInk" xmlns:wne="http://schemas.microsoft.com/office/word/2006/wordml" xmlns:wps="http://schemas.microsoft.com/office/word/2010/wordprocessingShape" mc:Ignorable="w14 wp14">
+<w:document xmlns:wpc="http://schemas.microsoft.com/office/word/2010/wordprocessingCanvas" xmlns:cx="http://schemas.microsoft.com/office/drawing/2014/chartex" xmlns:cx1="http://schemas.microsoft.com/office/drawing/2015/9/8/chartex" xmlns:cx2="http://schemas.microsoft.com/office/drawing/2015/10/21/chartex" xmlns:cx3="http://schemas.microsoft.com/office/drawing/2016/5/9/chartex" xmlns:cx4="http://schemas.microsoft.com/office/drawing/2016/5/10/chartex" xmlns:cx5="http://schemas.microsoft.com/office/drawing/2016/5/11/chartex" xmlns:cx6="http://schemas.microsoft.com/office/drawing/2016/5/12/chartex" xmlns:cx7="http://schemas.microsoft.com/office/drawing/2016/5/13/chartex" xmlns:cx8="http://schemas.microsoft.com/office/drawing/2016/5/14/chartex" xmlns:mc="http://schemas.openxmlformats.org/markup-compatibility/2006" xmlns:aink="http://schemas.microsoft.com/office/drawing/2016/ink" xmlns:am3d="http://schemas.microsoft.com/office/drawing/2017/model3d" xmlns:o="urn:schemas-microsoft-com:office:office" xmlns:r="http://schemas.openxmlformats.org/officeDocument/2006/relationships" xmlns:m="http://schemas.openxmlformats.org/officeDocument/2006/math" xmlns:v="urn:schemas-microsoft-com:vml" xmlns:wp14="http://schemas.microsoft.com/office/word/2010/wordprocessingDrawing" xmlns:wp="http://schemas.openxmlformats.org/drawingml/2006/wordprocessingDrawing" xmlns:w10="urn:schemas-microsoft-com:office:word" xmlns:w="http://schemas.openxmlformats.org/wordprocessingml/2006/main" xmlns:w14="http://schemas.microsoft.com/office/word/2010/wordml" xmlns:w15="http://schemas.microsoft.com/office/word/2012/wordml" xmlns:w16cid="http://schemas.microsoft.com/office/word/2016/wordml/cid" xmlns:w16se="http://schemas.microsoft.com/office/word/2015/wordml/symex" xmlns:wpg="http://schemas.microsoft.com/office/word/2010/wordprocessingGroup" xmlns:wpi="http://schemas.microsoft.com/office/word/2010/wordprocessingInk" xmlns:wne="http://schemas.microsoft.com/office/word/2006/wordml" xmlns:wps="http://schemas.microsoft.com/office/word/2010/wordprocessingShape" mc:Ignorable="w14 w15 w16se w16cid wp14">
   <w:body>
     <w:p>
       <w:r>
@@ -112,7 +112,6 @@
           <w:numId w:val="35"/>
         </w:numPr>
       </w:pPr>
-      <w:bookmarkStart w:id="0" w:name="_GoBack"/>
       <w:r>
         <w:t>In your own words, describe the NoSQL approach and how it differs from the traditional database approach. What are the benefits and caveats to each? And when would one approach be preferred over the other? To support your answer, include one relevant example for both the NoSQL database and an RDBMS.</w:t>
       </w:r>
@@ -147,8 +146,12 @@
         <w:t>to support your claims.</w:t>
       </w:r>
     </w:p>
-    <w:bookmarkEnd w:id="0"/>
     <w:p>
+      <w:r>
+        <w:br w:type="page"/>
+      </w:r>
+    </w:p>
+    <w:p>
       <w:pPr>
         <w:rPr>
           <w:b/>
@@ -158,6 +161,7 @@
         <w:rPr>
           <w:b/>
         </w:rPr>
+        <w:lastRenderedPageBreak/>
         <w:t xml:space="preserve">Part </w:t>
       </w:r>
       <w:r>
@@ -281,7 +285,7 @@
                     </pic:cNvPicPr>
                   </pic:nvPicPr>
                   <pic:blipFill>
-                    <a:blip r:embed="rId8">
+                    <a:blip r:embed="rId7">
                       <a:extLst>
                         <a:ext uri="{28A0092B-C50C-407E-A947-70E740481C1C}">
                           <a14:useLocalDpi xmlns:a14="http://schemas.microsoft.com/office/drawing/2010/main" val="0"/>
@@ -314,6 +318,54 @@
       </w:r>
     </w:p>
     <w:p>
+      <w:r>
+        <w:rPr>
+          <w:noProof/>
+        </w:rPr>
+        <w:drawing>
+          <wp:inline distT="0" distB="0" distL="0" distR="0" wp14:anchorId="2B80B85B" wp14:editId="042D3B47">
+            <wp:extent cx="5943600" cy="1219200"/>
+            <wp:effectExtent l="0" t="0" r="0" b="0"/>
+            <wp:docPr id="3" name="Picture 3"/>
+            <wp:cNvGraphicFramePr>
+              <a:graphicFrameLocks xmlns:a="http://schemas.openxmlformats.org/drawingml/2006/main" noChangeAspect="1"/>
+            </wp:cNvGraphicFramePr>
+            <a:graphic xmlns:a="http://schemas.openxmlformats.org/drawingml/2006/main">
+              <a:graphicData uri="http://schemas.openxmlformats.org/drawingml/2006/picture">
+                <pic:pic xmlns:pic="http://schemas.openxmlformats.org/drawingml/2006/picture">
+                  <pic:nvPicPr>
+                    <pic:cNvPr id="1" name=""/>
+                    <pic:cNvPicPr/>
+                  </pic:nvPicPr>
+                  <pic:blipFill>
+                    <a:blip r:embed="rId8"/>
+                    <a:stretch>
+                      <a:fillRect/>
+                    </a:stretch>
+                  </pic:blipFill>
+                  <pic:spPr>
+                    <a:xfrm>
+                      <a:off x="0" y="0"/>
+                      <a:ext cx="5943600" cy="1219200"/>
+                    </a:xfrm>
+                    <a:prstGeom prst="rect">
+                      <a:avLst/>
+                    </a:prstGeom>
+                  </pic:spPr>
+                </pic:pic>
+              </a:graphicData>
+            </a:graphic>
+          </wp:inline>
+        </w:drawing>
+      </w:r>
+      <w:r>
+        <w:t xml:space="preserve"> </w:t>
+      </w:r>
+      <w:r>
+        <w:br w:type="page"/>
+      </w:r>
+    </w:p>
+    <w:p>
       <w:pPr>
         <w:pStyle w:val="ListParagraph"/>
         <w:numPr>
@@ -322,6 +374,7 @@
         </w:numPr>
       </w:pPr>
       <w:r>
+        <w:lastRenderedPageBreak/>
         <w:t>Create and run the query to r</w:t>
       </w:r>
       <w:r>
@@ -346,7 +399,6 @@
         <w:rPr>
           <w:noProof/>
         </w:rPr>
-        <w:lastRenderedPageBreak/>
         <w:drawing>
           <wp:inline distT="0" distB="0" distL="0" distR="0" wp14:anchorId="46D1EB01" wp14:editId="153BCBB7">
             <wp:extent cx="5943600" cy="2314575"/>
@@ -400,12 +452,64 @@
     <w:p>
       <w:pPr>
         <w:pStyle w:val="ListParagraph"/>
+        <w:ind w:left="360"/>
+      </w:pPr>
+      <w:r>
+        <w:rPr>
+          <w:noProof/>
+        </w:rPr>
+        <w:drawing>
+          <wp:inline distT="0" distB="0" distL="0" distR="0" wp14:anchorId="418546DC" wp14:editId="30FC2B88">
+            <wp:extent cx="5924550" cy="2762250"/>
+            <wp:effectExtent l="0" t="0" r="0" b="0"/>
+            <wp:docPr id="11" name="Picture 11"/>
+            <wp:cNvGraphicFramePr>
+              <a:graphicFrameLocks xmlns:a="http://schemas.openxmlformats.org/drawingml/2006/main" noChangeAspect="1"/>
+            </wp:cNvGraphicFramePr>
+            <a:graphic xmlns:a="http://schemas.openxmlformats.org/drawingml/2006/main">
+              <a:graphicData uri="http://schemas.openxmlformats.org/drawingml/2006/picture">
+                <pic:pic xmlns:pic="http://schemas.openxmlformats.org/drawingml/2006/picture">
+                  <pic:nvPicPr>
+                    <pic:cNvPr id="1" name=""/>
+                    <pic:cNvPicPr/>
+                  </pic:nvPicPr>
+                  <pic:blipFill>
+                    <a:blip r:embed="rId10"/>
+                    <a:stretch>
+                      <a:fillRect/>
+                    </a:stretch>
+                  </pic:blipFill>
+                  <pic:spPr>
+                    <a:xfrm>
+                      <a:off x="0" y="0"/>
+                      <a:ext cx="5924550" cy="2762250"/>
+                    </a:xfrm>
+                    <a:prstGeom prst="rect">
+                      <a:avLst/>
+                    </a:prstGeom>
+                  </pic:spPr>
+                </pic:pic>
+              </a:graphicData>
+            </a:graphic>
+          </wp:inline>
+        </w:drawing>
+      </w:r>
+    </w:p>
+    <w:p>
+      <w:r>
+        <w:br w:type="page"/>
+      </w:r>
+    </w:p>
+    <w:p>
+      <w:pPr>
+        <w:pStyle w:val="ListParagraph"/>
         <w:numPr>
           <w:ilvl w:val="0"/>
           <w:numId w:val="35"/>
         </w:numPr>
       </w:pPr>
       <w:r>
+        <w:lastRenderedPageBreak/>
         <w:t xml:space="preserve">Create and run the query to return the document </w:t>
       </w:r>
       <w:r>
@@ -442,7 +546,7 @@
                     </pic:cNvPicPr>
                   </pic:nvPicPr>
                   <pic:blipFill>
-                    <a:blip r:embed="rId10">
+                    <a:blip r:embed="rId11">
                       <a:extLst>
                         <a:ext uri="{28A0092B-C50C-407E-A947-70E740481C1C}">
                           <a14:useLocalDpi xmlns:a14="http://schemas.microsoft.com/office/drawing/2010/main" val="0"/>
@@ -476,12 +580,51 @@
       <w:r>
         <w:t xml:space="preserve"> </w:t>
       </w:r>
+      <w:r>
+        <w:rPr>
+          <w:noProof/>
+        </w:rPr>
+        <w:drawing>
+          <wp:inline distT="0" distB="0" distL="0" distR="0" wp14:anchorId="78CE3688" wp14:editId="1A0EFD70">
+            <wp:extent cx="5905500" cy="1200150"/>
+            <wp:effectExtent l="0" t="0" r="0" b="0"/>
+            <wp:docPr id="15" name="Picture 15"/>
+            <wp:cNvGraphicFramePr>
+              <a:graphicFrameLocks xmlns:a="http://schemas.openxmlformats.org/drawingml/2006/main" noChangeAspect="1"/>
+            </wp:cNvGraphicFramePr>
+            <a:graphic xmlns:a="http://schemas.openxmlformats.org/drawingml/2006/main">
+              <a:graphicData uri="http://schemas.openxmlformats.org/drawingml/2006/picture">
+                <pic:pic xmlns:pic="http://schemas.openxmlformats.org/drawingml/2006/picture">
+                  <pic:nvPicPr>
+                    <pic:cNvPr id="1" name=""/>
+                    <pic:cNvPicPr/>
+                  </pic:nvPicPr>
+                  <pic:blipFill>
+                    <a:blip r:embed="rId12"/>
+                    <a:stretch>
+                      <a:fillRect/>
+                    </a:stretch>
+                  </pic:blipFill>
+                  <pic:spPr>
+                    <a:xfrm>
+                      <a:off x="0" y="0"/>
+                      <a:ext cx="5905500" cy="1200150"/>
+                    </a:xfrm>
+                    <a:prstGeom prst="rect">
+                      <a:avLst/>
+                    </a:prstGeom>
+                  </pic:spPr>
+                </pic:pic>
+              </a:graphicData>
+            </a:graphic>
+          </wp:inline>
+        </w:drawing>
+      </w:r>
     </w:p>
     <w:p>
-      <w:pPr>
-        <w:pStyle w:val="ListParagraph"/>
-        <w:ind w:left="360"/>
-      </w:pPr>
+      <w:r>
+        <w:br w:type="page"/>
+      </w:r>
     </w:p>
     <w:p>
       <w:pPr>
@@ -492,6 +635,7 @@
         </w:numPr>
       </w:pPr>
       <w:r>
+        <w:lastRenderedPageBreak/>
         <w:t>Create and run the query to return the document with the largest population</w:t>
       </w:r>
       <w:r>
@@ -531,7 +675,7 @@
                     </pic:cNvPicPr>
                   </pic:nvPicPr>
                   <pic:blipFill rotWithShape="1">
-                    <a:blip r:embed="rId11">
+                    <a:blip r:embed="rId13">
                       <a:extLst>
                         <a:ext uri="{28A0092B-C50C-407E-A947-70E740481C1C}">
                           <a14:useLocalDpi xmlns:a14="http://schemas.microsoft.com/office/drawing/2010/main" val="0"/>
@@ -567,6 +711,54 @@
       </w:r>
     </w:p>
     <w:p>
+      <w:r>
+        <w:rPr>
+          <w:noProof/>
+        </w:rPr>
+        <w:drawing>
+          <wp:inline distT="0" distB="0" distL="0" distR="0" wp14:anchorId="07343F9F" wp14:editId="7A797E3D">
+            <wp:extent cx="4810125" cy="1228725"/>
+            <wp:effectExtent l="0" t="0" r="9525" b="9525"/>
+            <wp:docPr id="16" name="Picture 16"/>
+            <wp:cNvGraphicFramePr>
+              <a:graphicFrameLocks xmlns:a="http://schemas.openxmlformats.org/drawingml/2006/main" noChangeAspect="1"/>
+            </wp:cNvGraphicFramePr>
+            <a:graphic xmlns:a="http://schemas.openxmlformats.org/drawingml/2006/main">
+              <a:graphicData uri="http://schemas.openxmlformats.org/drawingml/2006/picture">
+                <pic:pic xmlns:pic="http://schemas.openxmlformats.org/drawingml/2006/picture">
+                  <pic:nvPicPr>
+                    <pic:cNvPr id="1" name=""/>
+                    <pic:cNvPicPr/>
+                  </pic:nvPicPr>
+                  <pic:blipFill>
+                    <a:blip r:embed="rId14"/>
+                    <a:stretch>
+                      <a:fillRect/>
+                    </a:stretch>
+                  </pic:blipFill>
+                  <pic:spPr>
+                    <a:xfrm>
+                      <a:off x="0" y="0"/>
+                      <a:ext cx="4810125" cy="1228725"/>
+                    </a:xfrm>
+                    <a:prstGeom prst="rect">
+                      <a:avLst/>
+                    </a:prstGeom>
+                  </pic:spPr>
+                </pic:pic>
+              </a:graphicData>
+            </a:graphic>
+          </wp:inline>
+        </w:drawing>
+      </w:r>
+      <w:r>
+        <w:t xml:space="preserve"> </w:t>
+      </w:r>
+      <w:r>
+        <w:br w:type="page"/>
+      </w:r>
+    </w:p>
+    <w:p>
       <w:pPr>
         <w:pStyle w:val="ListParagraph"/>
         <w:ind w:left="360"/>
@@ -620,7 +812,7 @@
                     </pic:cNvPicPr>
                   </pic:nvPicPr>
                   <pic:blipFill>
-                    <a:blip r:embed="rId12">
+                    <a:blip r:embed="rId15">
                       <a:extLst>
                         <a:ext uri="{28A0092B-C50C-407E-A947-70E740481C1C}">
                           <a14:useLocalDpi xmlns:a14="http://schemas.microsoft.com/office/drawing/2010/main" val="0"/>
@@ -688,7 +880,7 @@
                     </pic:cNvPicPr>
                   </pic:nvPicPr>
                   <pic:blipFill>
-                    <a:blip r:embed="rId13">
+                    <a:blip r:embed="rId16">
                       <a:extLst>
                         <a:ext uri="{28A0092B-C50C-407E-A947-70E740481C1C}">
                           <a14:useLocalDpi xmlns:a14="http://schemas.microsoft.com/office/drawing/2010/main" val="0"/>
@@ -722,6 +914,57 @@
     </w:p>
     <w:p>
       <w:pPr>
+        <w:pStyle w:val="ListParagraph"/>
+        <w:ind w:left="360"/>
+      </w:pPr>
+      <w:r>
+        <w:rPr>
+          <w:noProof/>
+        </w:rPr>
+        <w:drawing>
+          <wp:inline distT="0" distB="0" distL="0" distR="0" wp14:anchorId="7E4A7561" wp14:editId="0985F77D">
+            <wp:extent cx="2743200" cy="2400300"/>
+            <wp:effectExtent l="0" t="0" r="0" b="0"/>
+            <wp:docPr id="17" name="Picture 17"/>
+            <wp:cNvGraphicFramePr>
+              <a:graphicFrameLocks xmlns:a="http://schemas.openxmlformats.org/drawingml/2006/main" noChangeAspect="1"/>
+            </wp:cNvGraphicFramePr>
+            <a:graphic xmlns:a="http://schemas.openxmlformats.org/drawingml/2006/main">
+              <a:graphicData uri="http://schemas.openxmlformats.org/drawingml/2006/picture">
+                <pic:pic xmlns:pic="http://schemas.openxmlformats.org/drawingml/2006/picture">
+                  <pic:nvPicPr>
+                    <pic:cNvPr id="1" name=""/>
+                    <pic:cNvPicPr/>
+                  </pic:nvPicPr>
+                  <pic:blipFill>
+                    <a:blip r:embed="rId17"/>
+                    <a:stretch>
+                      <a:fillRect/>
+                    </a:stretch>
+                  </pic:blipFill>
+                  <pic:spPr>
+                    <a:xfrm>
+                      <a:off x="0" y="0"/>
+                      <a:ext cx="2743200" cy="2400300"/>
+                    </a:xfrm>
+                    <a:prstGeom prst="rect">
+                      <a:avLst/>
+                    </a:prstGeom>
+                  </pic:spPr>
+                </pic:pic>
+              </a:graphicData>
+            </a:graphic>
+          </wp:inline>
+        </w:drawing>
+      </w:r>
+    </w:p>
+    <w:p>
+      <w:r>
+        <w:br w:type="page"/>
+      </w:r>
+    </w:p>
+    <w:p>
+      <w:pPr>
         <w:rPr>
           <w:b/>
         </w:rPr>
@@ -730,6 +973,7 @@
         <w:rPr>
           <w:b/>
         </w:rPr>
+        <w:lastRenderedPageBreak/>
         <w:t xml:space="preserve">Part </w:t>
       </w:r>
       <w:r>
@@ -780,9 +1024,14 @@
         </w:numPr>
       </w:pPr>
       <w:r>
-        <w:lastRenderedPageBreak/>
         <w:t>Write the insert statements to add documents for cities where you have lived, visited, or wish to visit in the future (up to 5). Include the dates you were there or when you hope to visit. If these documents already exist, update the documents to include the dates you last visited.</w:t>
       </w:r>
+    </w:p>
+    <w:p>
+      <w:pPr>
+        <w:pStyle w:val="ListParagraph"/>
+        <w:ind w:left="360"/>
+      </w:pPr>
     </w:p>
     <w:p>
       <w:pPr>
@@ -799,31 +1048,11 @@
     <w:p>
       <w:pPr>
         <w:pStyle w:val="ListParagraph"/>
-        <w:numPr>
-          <w:ilvl w:val="0"/>
-          <w:numId w:val="35"/>
-        </w:numPr>
-      </w:pPr>
-      <w:r>
-        <w:t xml:space="preserve">Write the update statements for 5 documents in the city collection based on the information found in the documents created in </w:t>
-      </w:r>
-      <w:r>
-        <w:t>Q8</w:t>
-      </w:r>
-      <w:r>
-        <w:t xml:space="preserve"> (</w:t>
-      </w:r>
-      <w:r>
-        <w:rPr>
-          <w:b/>
-          <w:u w:val="single"/>
-        </w:rPr>
-        <w:t>embed all state data</w:t>
-      </w:r>
-      <w:r>
-        <w:t xml:space="preserve">). </w:t>
-      </w:r>
+        <w:ind w:left="360"/>
+      </w:pPr>
+      <w:bookmarkStart w:id="0" w:name="_GoBack"/>
     </w:p>
+    <w:bookmarkEnd w:id="0"/>
     <w:p>
       <w:pPr>
         <w:pStyle w:val="ListParagraph"/>
@@ -833,51 +1062,30 @@
         </w:numPr>
       </w:pPr>
       <w:r>
-        <w:t xml:space="preserve">Write the update statements for five more documents (not updated in </w:t>
-      </w:r>
-      <w:r>
-        <w:t>Q9</w:t>
-      </w:r>
-      <w:r>
-        <w:t xml:space="preserve">) in the city collection based on the information found in the documents created in </w:t>
-      </w:r>
-      <w:r>
-        <w:t xml:space="preserve">Q8 </w:t>
-      </w:r>
-      <w:r>
-        <w:t>(</w:t>
+        <w:t xml:space="preserve">Write the update statements for 5 documents in the city collection based on the information found in the documents created in </w:t>
+      </w:r>
+      <w:r>
+        <w:t>Q8</w:t>
+      </w:r>
+      <w:r>
+        <w:t xml:space="preserve"> (</w:t>
       </w:r>
       <w:r>
         <w:rPr>
           <w:b/>
           <w:u w:val="single"/>
         </w:rPr>
-        <w:t>reference</w:t>
-      </w:r>
-      <w:r>
-        <w:rPr>
-          <w:b/>
-          <w:u w:val="single"/>
-        </w:rPr>
-        <w:t xml:space="preserve"> </w:t>
-      </w:r>
-      <w:r>
-        <w:rPr>
-          <w:b/>
-          <w:u w:val="single"/>
-        </w:rPr>
-        <w:t xml:space="preserve">state </w:t>
-      </w:r>
-      <w:r>
-        <w:rPr>
-          <w:b/>
-          <w:u w:val="single"/>
-        </w:rPr>
-        <w:t>documents</w:t>
-      </w:r>
-      <w:r>
-        <w:t>).</w:t>
-      </w:r>
+        <w:t>embed all state data</w:t>
+      </w:r>
+      <w:r>
+        <w:t xml:space="preserve">). </w:t>
+      </w:r>
+    </w:p>
+    <w:p>
+      <w:pPr>
+        <w:pStyle w:val="ListParagraph"/>
+        <w:ind w:left="360"/>
+      </w:pPr>
     </w:p>
     <w:p>
       <w:pPr>
@@ -888,11 +1096,72 @@
         </w:numPr>
       </w:pPr>
       <w:r>
-        <w:t>Create the Mongo query that will return state information based on Q10. What issues do you run into when querying MongoDB for referenced data? How can these issues be overcome? Provide 1 example.</w:t>
+        <w:t xml:space="preserve">Write the update statements for five more documents (not updated in </w:t>
+      </w:r>
+      <w:r>
+        <w:t>Q9</w:t>
+      </w:r>
+      <w:r>
+        <w:t xml:space="preserve">) in the city collection based on the information found in the documents created in </w:t>
+      </w:r>
+      <w:r>
+        <w:t xml:space="preserve">Q8 </w:t>
+      </w:r>
+      <w:r>
+        <w:t>(</w:t>
+      </w:r>
+      <w:r>
+        <w:rPr>
+          <w:b/>
+          <w:u w:val="single"/>
+        </w:rPr>
+        <w:t>reference</w:t>
+      </w:r>
+      <w:r>
+        <w:rPr>
+          <w:b/>
+          <w:u w:val="single"/>
+        </w:rPr>
+        <w:t xml:space="preserve"> </w:t>
+      </w:r>
+      <w:r>
+        <w:rPr>
+          <w:b/>
+          <w:u w:val="single"/>
+        </w:rPr>
+        <w:t xml:space="preserve">state </w:t>
+      </w:r>
+      <w:r>
+        <w:rPr>
+          <w:b/>
+          <w:u w:val="single"/>
+        </w:rPr>
+        <w:t>documents</w:t>
+      </w:r>
+      <w:r>
+        <w:t>).</w:t>
       </w:r>
     </w:p>
     <w:p>
       <w:pPr>
+        <w:pStyle w:val="ListParagraph"/>
+        <w:ind w:left="360"/>
+      </w:pPr>
+    </w:p>
+    <w:p>
+      <w:pPr>
+        <w:pStyle w:val="ListParagraph"/>
+        <w:numPr>
+          <w:ilvl w:val="0"/>
+          <w:numId w:val="35"/>
+        </w:numPr>
+      </w:pPr>
+      <w:r>
+        <w:t>Create the Mongo query that will return state information based on Q10. What issues do you run into when querying MongoDB for referenced data? How can these issues be overcome? Provide 1 example.</w:t>
+      </w:r>
+    </w:p>
+    <w:p>
+      <w:pPr>
         <w:rPr>
           <w:rFonts w:cstheme="majorHAnsi"/>
         </w:rPr>
@@ -959,35 +1228,35 @@
         <w:t xml:space="preserve">import </w:t>
       </w:r>
       <w:proofErr w:type="spellStart"/>
+      <w:proofErr w:type="gramStart"/>
       <w:r>
         <w:rPr>
           <w:rFonts w:cstheme="majorHAnsi"/>
         </w:rPr>
         <w:t>companies.json</w:t>
-      </w:r>
-      <w:proofErr w:type="spellEnd"/>
-      <w:r>
-        <w:rPr>
-          <w:rFonts w:cstheme="majorHAnsi"/>
-        </w:rPr>
-        <w:t xml:space="preserve"> into </w:t>
-      </w:r>
-      <w:r>
-        <w:rPr>
-          <w:rFonts w:cstheme="majorHAnsi"/>
-        </w:rPr>
-        <w:t xml:space="preserve">a new database </w:t>
-      </w:r>
-      <w:proofErr w:type="spellStart"/>
-      <w:proofErr w:type="gramStart"/>
-      <w:r>
-        <w:rPr>
-          <w:rFonts w:cstheme="majorHAnsi"/>
-        </w:rPr>
-        <w:t>nasdaq</w:t>
       </w:r>
       <w:proofErr w:type="spellEnd"/>
       <w:proofErr w:type="gramEnd"/>
+      <w:r>
+        <w:rPr>
+          <w:rFonts w:cstheme="majorHAnsi"/>
+        </w:rPr>
+        <w:t xml:space="preserve"> into </w:t>
+      </w:r>
+      <w:r>
+        <w:rPr>
+          <w:rFonts w:cstheme="majorHAnsi"/>
+        </w:rPr>
+        <w:t xml:space="preserve">a new database </w:t>
+      </w:r>
+      <w:proofErr w:type="spellStart"/>
+      <w:r>
+        <w:rPr>
+          <w:rFonts w:cstheme="majorHAnsi"/>
+        </w:rPr>
+        <w:t>nasdaq</w:t>
+      </w:r>
+      <w:proofErr w:type="spellEnd"/>
       <w:r>
         <w:rPr>
           <w:rFonts w:cstheme="majorHAnsi"/>
@@ -1127,7 +1396,7 @@
                     </pic:cNvPicPr>
                   </pic:nvPicPr>
                   <pic:blipFill>
-                    <a:blip r:embed="rId14">
+                    <a:blip r:embed="rId18">
                       <a:extLst>
                         <a:ext uri="{28A0092B-C50C-407E-A947-70E740481C1C}">
                           <a14:useLocalDpi xmlns:a14="http://schemas.microsoft.com/office/drawing/2010/main" val="0"/>
@@ -1180,6 +1449,7 @@
         <w:rPr>
           <w:noProof/>
         </w:rPr>
+        <w:lastRenderedPageBreak/>
         <w:drawing>
           <wp:inline distT="0" distB="0" distL="0" distR="0" wp14:anchorId="69E82980" wp14:editId="0A8CF73C">
             <wp:extent cx="4276725" cy="1152525"/>
@@ -1198,7 +1468,7 @@
                     </pic:cNvPicPr>
                   </pic:nvPicPr>
                   <pic:blipFill>
-                    <a:blip r:embed="rId15">
+                    <a:blip r:embed="rId19">
                       <a:extLst>
                         <a:ext uri="{28A0092B-C50C-407E-A947-70E740481C1C}">
                           <a14:useLocalDpi xmlns:a14="http://schemas.microsoft.com/office/drawing/2010/main" val="0"/>
@@ -1269,7 +1539,6 @@
         <w:rPr>
           <w:noProof/>
         </w:rPr>
-        <w:lastRenderedPageBreak/>
         <w:drawing>
           <wp:inline distT="0" distB="0" distL="0" distR="0" wp14:anchorId="6606554E" wp14:editId="7A2BE130">
             <wp:extent cx="5943600" cy="1228725"/>
@@ -1288,7 +1557,7 @@
                     </pic:cNvPicPr>
                   </pic:nvPicPr>
                   <pic:blipFill>
-                    <a:blip r:embed="rId16">
+                    <a:blip r:embed="rId20">
                       <a:extLst>
                         <a:ext uri="{28A0092B-C50C-407E-A947-70E740481C1C}">
                           <a14:useLocalDpi xmlns:a14="http://schemas.microsoft.com/office/drawing/2010/main" val="0"/>
@@ -1371,7 +1640,7 @@
                     </pic:cNvPicPr>
                   </pic:nvPicPr>
                   <pic:blipFill>
-                    <a:blip r:embed="rId17">
+                    <a:blip r:embed="rId21">
                       <a:extLst>
                         <a:ext uri="{28A0092B-C50C-407E-A947-70E740481C1C}">
                           <a14:useLocalDpi xmlns:a14="http://schemas.microsoft.com/office/drawing/2010/main" val="0"/>
@@ -1525,7 +1794,7 @@
                     </pic:cNvPicPr>
                   </pic:nvPicPr>
                   <pic:blipFill>
-                    <a:blip r:embed="rId18">
+                    <a:blip r:embed="rId22">
                       <a:extLst>
                         <a:ext uri="{28A0092B-C50C-407E-A947-70E740481C1C}">
                           <a14:useLocalDpi xmlns:a14="http://schemas.microsoft.com/office/drawing/2010/main" val="0"/>
@@ -1609,7 +1878,7 @@
                     </pic:cNvPicPr>
                   </pic:nvPicPr>
                   <pic:blipFill>
-                    <a:blip r:embed="rId19">
+                    <a:blip r:embed="rId23">
                       <a:extLst>
                         <a:ext uri="{28A0092B-C50C-407E-A947-70E740481C1C}">
                           <a14:useLocalDpi xmlns:a14="http://schemas.microsoft.com/office/drawing/2010/main" val="0"/>
@@ -1664,7 +1933,7 @@
 </file>
 
 <file path=word/endnotes.xml><?xml version="1.0" encoding="utf-8"?>
-<w:endnotes xmlns:wpc="http://schemas.microsoft.com/office/word/2010/wordprocessingCanvas" xmlns:mc="http://schemas.openxmlformats.org/markup-compatibility/2006" xmlns:o="urn:schemas-microsoft-com:office:office" xmlns:r="http://schemas.openxmlformats.org/officeDocument/2006/relationships" xmlns:m="http://schemas.openxmlformats.org/officeDocument/2006/math" xmlns:v="urn:schemas-microsoft-com:vml" xmlns:wp14="http://schemas.microsoft.com/office/word/2010/wordprocessingDrawing" xmlns:wp="http://schemas.openxmlformats.org/drawingml/2006/wordprocessingDrawing" xmlns:w10="urn:schemas-microsoft-com:office:word" xmlns:w="http://schemas.openxmlformats.org/wordprocessingml/2006/main" xmlns:w14="http://schemas.microsoft.com/office/word/2010/wordml" xmlns:wpg="http://schemas.microsoft.com/office/word/2010/wordprocessingGroup" xmlns:wpi="http://schemas.microsoft.com/office/word/2010/wordprocessingInk" xmlns:wne="http://schemas.microsoft.com/office/word/2006/wordml" xmlns:wps="http://schemas.microsoft.com/office/word/2010/wordprocessingShape" mc:Ignorable="w14 wp14">
+<w:endnotes xmlns:wpc="http://schemas.microsoft.com/office/word/2010/wordprocessingCanvas" xmlns:cx="http://schemas.microsoft.com/office/drawing/2014/chartex" xmlns:cx1="http://schemas.microsoft.com/office/drawing/2015/9/8/chartex" xmlns:cx2="http://schemas.microsoft.com/office/drawing/2015/10/21/chartex" xmlns:cx3="http://schemas.microsoft.com/office/drawing/2016/5/9/chartex" xmlns:cx4="http://schemas.microsoft.com/office/drawing/2016/5/10/chartex" xmlns:cx5="http://schemas.microsoft.com/office/drawing/2016/5/11/chartex" xmlns:cx6="http://schemas.microsoft.com/office/drawing/2016/5/12/chartex" xmlns:cx7="http://schemas.microsoft.com/office/drawing/2016/5/13/chartex" xmlns:cx8="http://schemas.microsoft.com/office/drawing/2016/5/14/chartex" xmlns:mc="http://schemas.openxmlformats.org/markup-compatibility/2006" xmlns:aink="http://schemas.microsoft.com/office/drawing/2016/ink" xmlns:am3d="http://schemas.microsoft.com/office/drawing/2017/model3d" xmlns:o="urn:schemas-microsoft-com:office:office" xmlns:r="http://schemas.openxmlformats.org/officeDocument/2006/relationships" xmlns:m="http://schemas.openxmlformats.org/officeDocument/2006/math" xmlns:v="urn:schemas-microsoft-com:vml" xmlns:wp14="http://schemas.microsoft.com/office/word/2010/wordprocessingDrawing" xmlns:wp="http://schemas.openxmlformats.org/drawingml/2006/wordprocessingDrawing" xmlns:w10="urn:schemas-microsoft-com:office:word" xmlns:w="http://schemas.openxmlformats.org/wordprocessingml/2006/main" xmlns:w14="http://schemas.microsoft.com/office/word/2010/wordml" xmlns:w15="http://schemas.microsoft.com/office/word/2012/wordml" xmlns:w16cid="http://schemas.microsoft.com/office/word/2016/wordml/cid" xmlns:w16se="http://schemas.microsoft.com/office/word/2015/wordml/symex" xmlns:wpg="http://schemas.microsoft.com/office/word/2010/wordprocessingGroup" xmlns:wpi="http://schemas.microsoft.com/office/word/2010/wordprocessingInk" xmlns:wne="http://schemas.microsoft.com/office/word/2006/wordml" xmlns:wps="http://schemas.microsoft.com/office/word/2010/wordprocessingShape" mc:Ignorable="w14 w15 w16se w16cid wp14">
   <w:endnote w:type="separator" w:id="-1">
     <w:p>
       <w:pPr>
@@ -1689,7 +1958,7 @@
 </file>
 
 <file path=word/footnotes.xml><?xml version="1.0" encoding="utf-8"?>
-<w:footnotes xmlns:wpc="http://schemas.microsoft.com/office/word/2010/wordprocessingCanvas" xmlns:mc="http://schemas.openxmlformats.org/markup-compatibility/2006" xmlns:o="urn:schemas-microsoft-com:office:office" xmlns:r="http://schemas.openxmlformats.org/officeDocument/2006/relationships" xmlns:m="http://schemas.openxmlformats.org/officeDocument/2006/math" xmlns:v="urn:schemas-microsoft-com:vml" xmlns:wp14="http://schemas.microsoft.com/office/word/2010/wordprocessingDrawing" xmlns:wp="http://schemas.openxmlformats.org/drawingml/2006/wordprocessingDrawing" xmlns:w10="urn:schemas-microsoft-com:office:word" xmlns:w="http://schemas.openxmlformats.org/wordprocessingml/2006/main" xmlns:w14="http://schemas.microsoft.com/office/word/2010/wordml" xmlns:wpg="http://schemas.microsoft.com/office/word/2010/wordprocessingGroup" xmlns:wpi="http://schemas.microsoft.com/office/word/2010/wordprocessingInk" xmlns:wne="http://schemas.microsoft.com/office/word/2006/wordml" xmlns:wps="http://schemas.microsoft.com/office/word/2010/wordprocessingShape" mc:Ignorable="w14 wp14">
+<w:footnotes xmlns:wpc="http://schemas.microsoft.com/office/word/2010/wordprocessingCanvas" xmlns:cx="http://schemas.microsoft.com/office/drawing/2014/chartex" xmlns:cx1="http://schemas.microsoft.com/office/drawing/2015/9/8/chartex" xmlns:cx2="http://schemas.microsoft.com/office/drawing/2015/10/21/chartex" xmlns:cx3="http://schemas.microsoft.com/office/drawing/2016/5/9/chartex" xmlns:cx4="http://schemas.microsoft.com/office/drawing/2016/5/10/chartex" xmlns:cx5="http://schemas.microsoft.com/office/drawing/2016/5/11/chartex" xmlns:cx6="http://schemas.microsoft.com/office/drawing/2016/5/12/chartex" xmlns:cx7="http://schemas.microsoft.com/office/drawing/2016/5/13/chartex" xmlns:cx8="http://schemas.microsoft.com/office/drawing/2016/5/14/chartex" xmlns:mc="http://schemas.openxmlformats.org/markup-compatibility/2006" xmlns:aink="http://schemas.microsoft.com/office/drawing/2016/ink" xmlns:am3d="http://schemas.microsoft.com/office/drawing/2017/model3d" xmlns:o="urn:schemas-microsoft-com:office:office" xmlns:r="http://schemas.openxmlformats.org/officeDocument/2006/relationships" xmlns:m="http://schemas.openxmlformats.org/officeDocument/2006/math" xmlns:v="urn:schemas-microsoft-com:vml" xmlns:wp14="http://schemas.microsoft.com/office/word/2010/wordprocessingDrawing" xmlns:wp="http://schemas.openxmlformats.org/drawingml/2006/wordprocessingDrawing" xmlns:w10="urn:schemas-microsoft-com:office:word" xmlns:w="http://schemas.openxmlformats.org/wordprocessingml/2006/main" xmlns:w14="http://schemas.microsoft.com/office/word/2010/wordml" xmlns:w15="http://schemas.microsoft.com/office/word/2012/wordml" xmlns:w16cid="http://schemas.microsoft.com/office/word/2016/wordml/cid" xmlns:w16se="http://schemas.microsoft.com/office/word/2015/wordml/symex" xmlns:wpg="http://schemas.microsoft.com/office/word/2010/wordprocessingGroup" xmlns:wpi="http://schemas.microsoft.com/office/word/2010/wordprocessingInk" xmlns:wne="http://schemas.microsoft.com/office/word/2006/wordml" xmlns:wps="http://schemas.microsoft.com/office/word/2010/wordprocessingShape" mc:Ignorable="w14 w15 w16se w16cid wp14">
   <w:footnote w:type="separator" w:id="-1">
     <w:p>
       <w:pPr>
@@ -1714,8 +1983,8 @@
 </file>
 
 <file path=word/numbering.xml><?xml version="1.0" encoding="utf-8"?>
-<w:numbering xmlns:wpc="http://schemas.microsoft.com/office/word/2010/wordprocessingCanvas" xmlns:mc="http://schemas.openxmlformats.org/markup-compatibility/2006" xmlns:o="urn:schemas-microsoft-com:office:office" xmlns:r="http://schemas.openxmlformats.org/officeDocument/2006/relationships" xmlns:m="http://schemas.openxmlformats.org/officeDocument/2006/math" xmlns:v="urn:schemas-microsoft-com:vml" xmlns:wp14="http://schemas.microsoft.com/office/word/2010/wordprocessingDrawing" xmlns:wp="http://schemas.openxmlformats.org/drawingml/2006/wordprocessingDrawing" xmlns:w10="urn:schemas-microsoft-com:office:word" xmlns:w="http://schemas.openxmlformats.org/wordprocessingml/2006/main" xmlns:w14="http://schemas.microsoft.com/office/word/2010/wordml" xmlns:wpg="http://schemas.microsoft.com/office/word/2010/wordprocessingGroup" xmlns:wpi="http://schemas.microsoft.com/office/word/2010/wordprocessingInk" xmlns:wne="http://schemas.microsoft.com/office/word/2006/wordml" xmlns:wps="http://schemas.microsoft.com/office/word/2010/wordprocessingShape" mc:Ignorable="w14 wp14">
-  <w:abstractNum w:abstractNumId="0">
+<w:numbering xmlns:wpc="http://schemas.microsoft.com/office/word/2010/wordprocessingCanvas" xmlns:cx="http://schemas.microsoft.com/office/drawing/2014/chartex" xmlns:cx1="http://schemas.microsoft.com/office/drawing/2015/9/8/chartex" xmlns:cx2="http://schemas.microsoft.com/office/drawing/2015/10/21/chartex" xmlns:cx3="http://schemas.microsoft.com/office/drawing/2016/5/9/chartex" xmlns:cx4="http://schemas.microsoft.com/office/drawing/2016/5/10/chartex" xmlns:cx5="http://schemas.microsoft.com/office/drawing/2016/5/11/chartex" xmlns:cx6="http://schemas.microsoft.com/office/drawing/2016/5/12/chartex" xmlns:cx7="http://schemas.microsoft.com/office/drawing/2016/5/13/chartex" xmlns:cx8="http://schemas.microsoft.com/office/drawing/2016/5/14/chartex" xmlns:mc="http://schemas.openxmlformats.org/markup-compatibility/2006" xmlns:aink="http://schemas.microsoft.com/office/drawing/2016/ink" xmlns:am3d="http://schemas.microsoft.com/office/drawing/2017/model3d" xmlns:o="urn:schemas-microsoft-com:office:office" xmlns:r="http://schemas.openxmlformats.org/officeDocument/2006/relationships" xmlns:m="http://schemas.openxmlformats.org/officeDocument/2006/math" xmlns:v="urn:schemas-microsoft-com:vml" xmlns:wp14="http://schemas.microsoft.com/office/word/2010/wordprocessingDrawing" xmlns:wp="http://schemas.openxmlformats.org/drawingml/2006/wordprocessingDrawing" xmlns:w10="urn:schemas-microsoft-com:office:word" xmlns:w="http://schemas.openxmlformats.org/wordprocessingml/2006/main" xmlns:w14="http://schemas.microsoft.com/office/word/2010/wordml" xmlns:w15="http://schemas.microsoft.com/office/word/2012/wordml" xmlns:w16cid="http://schemas.microsoft.com/office/word/2016/wordml/cid" xmlns:w16se="http://schemas.microsoft.com/office/word/2015/wordml/symex" xmlns:wpg="http://schemas.microsoft.com/office/word/2010/wordprocessingGroup" xmlns:wpi="http://schemas.microsoft.com/office/word/2010/wordprocessingInk" xmlns:wne="http://schemas.microsoft.com/office/word/2006/wordml" xmlns:wps="http://schemas.microsoft.com/office/word/2010/wordprocessingShape" mc:Ignorable="w14 w15 w16se w16cid wp14">
+  <w:abstractNum w:abstractNumId="0" w15:restartNumberingAfterBreak="0">
     <w:nsid w:val="05832CCE"/>
     <w:multiLevelType w:val="hybridMultilevel"/>
     <w:tmpl w:val="07882BEE"/>
@@ -1801,7 +2070,7 @@
       </w:pPr>
     </w:lvl>
   </w:abstractNum>
-  <w:abstractNum w:abstractNumId="1">
+  <w:abstractNum w:abstractNumId="1" w15:restartNumberingAfterBreak="0">
     <w:nsid w:val="0F834DDE"/>
     <w:multiLevelType w:val="hybridMultilevel"/>
     <w:tmpl w:val="F52A05AA"/>
@@ -1914,7 +2183,7 @@
       </w:rPr>
     </w:lvl>
   </w:abstractNum>
-  <w:abstractNum w:abstractNumId="2">
+  <w:abstractNum w:abstractNumId="2" w15:restartNumberingAfterBreak="0">
     <w:nsid w:val="1ACD50A0"/>
     <w:multiLevelType w:val="hybridMultilevel"/>
     <w:tmpl w:val="A3267244"/>
@@ -2027,7 +2296,7 @@
       </w:rPr>
     </w:lvl>
   </w:abstractNum>
-  <w:abstractNum w:abstractNumId="3">
+  <w:abstractNum w:abstractNumId="3" w15:restartNumberingAfterBreak="0">
     <w:nsid w:val="1F7B74D0"/>
     <w:multiLevelType w:val="hybridMultilevel"/>
     <w:tmpl w:val="20BACECA"/>
@@ -2116,7 +2385,7 @@
       </w:pPr>
     </w:lvl>
   </w:abstractNum>
-  <w:abstractNum w:abstractNumId="4">
+  <w:abstractNum w:abstractNumId="4" w15:restartNumberingAfterBreak="0">
     <w:nsid w:val="262C1A8D"/>
     <w:multiLevelType w:val="hybridMultilevel"/>
     <w:tmpl w:val="13EEDAA4"/>
@@ -2205,7 +2474,7 @@
       </w:pPr>
     </w:lvl>
   </w:abstractNum>
-  <w:abstractNum w:abstractNumId="5">
+  <w:abstractNum w:abstractNumId="5" w15:restartNumberingAfterBreak="0">
     <w:nsid w:val="301008B5"/>
     <w:multiLevelType w:val="hybridMultilevel"/>
     <w:tmpl w:val="91BEB542"/>
@@ -2294,7 +2563,7 @@
       </w:pPr>
     </w:lvl>
   </w:abstractNum>
-  <w:abstractNum w:abstractNumId="6">
+  <w:abstractNum w:abstractNumId="6" w15:restartNumberingAfterBreak="0">
     <w:nsid w:val="31485FDB"/>
     <w:multiLevelType w:val="hybridMultilevel"/>
     <w:tmpl w:val="35E03CD0"/>
@@ -2407,7 +2676,7 @@
       </w:rPr>
     </w:lvl>
   </w:abstractNum>
-  <w:abstractNum w:abstractNumId="7">
+  <w:abstractNum w:abstractNumId="7" w15:restartNumberingAfterBreak="0">
     <w:nsid w:val="31EA1873"/>
     <w:multiLevelType w:val="hybridMultilevel"/>
     <w:tmpl w:val="47A60EE2"/>
@@ -2496,7 +2765,7 @@
       </w:pPr>
     </w:lvl>
   </w:abstractNum>
-  <w:abstractNum w:abstractNumId="8">
+  <w:abstractNum w:abstractNumId="8" w15:restartNumberingAfterBreak="0">
     <w:nsid w:val="32262AE4"/>
     <w:multiLevelType w:val="hybridMultilevel"/>
     <w:tmpl w:val="DA52FFE6"/>
@@ -2585,7 +2854,7 @@
       </w:pPr>
     </w:lvl>
   </w:abstractNum>
-  <w:abstractNum w:abstractNumId="9">
+  <w:abstractNum w:abstractNumId="9" w15:restartNumberingAfterBreak="0">
     <w:nsid w:val="3ABD19F2"/>
     <w:multiLevelType w:val="hybridMultilevel"/>
     <w:tmpl w:val="15827328"/>
@@ -2697,7 +2966,7 @@
       </w:rPr>
     </w:lvl>
   </w:abstractNum>
-  <w:abstractNum w:abstractNumId="10">
+  <w:abstractNum w:abstractNumId="10" w15:restartNumberingAfterBreak="0">
     <w:nsid w:val="3CDA2CE4"/>
     <w:multiLevelType w:val="hybridMultilevel"/>
     <w:tmpl w:val="CD7ED8FC"/>
@@ -2810,7 +3079,7 @@
       </w:rPr>
     </w:lvl>
   </w:abstractNum>
-  <w:abstractNum w:abstractNumId="11">
+  <w:abstractNum w:abstractNumId="11" w15:restartNumberingAfterBreak="0">
     <w:nsid w:val="3D4F40A7"/>
     <w:multiLevelType w:val="hybridMultilevel"/>
     <w:tmpl w:val="91BEB542"/>
@@ -2899,7 +3168,7 @@
       </w:pPr>
     </w:lvl>
   </w:abstractNum>
-  <w:abstractNum w:abstractNumId="12">
+  <w:abstractNum w:abstractNumId="12" w15:restartNumberingAfterBreak="0">
     <w:nsid w:val="42A86A62"/>
     <w:multiLevelType w:val="hybridMultilevel"/>
     <w:tmpl w:val="32B00924"/>
@@ -2988,7 +3257,7 @@
       </w:pPr>
     </w:lvl>
   </w:abstractNum>
-  <w:abstractNum w:abstractNumId="13">
+  <w:abstractNum w:abstractNumId="13" w15:restartNumberingAfterBreak="0">
     <w:nsid w:val="44106864"/>
     <w:multiLevelType w:val="hybridMultilevel"/>
     <w:tmpl w:val="1B74A944"/>
@@ -3074,7 +3343,7 @@
       </w:pPr>
     </w:lvl>
   </w:abstractNum>
-  <w:abstractNum w:abstractNumId="14">
+  <w:abstractNum w:abstractNumId="14" w15:restartNumberingAfterBreak="0">
     <w:nsid w:val="45825D9D"/>
     <w:multiLevelType w:val="hybridMultilevel"/>
     <w:tmpl w:val="E1946AC8"/>
@@ -3186,7 +3455,7 @@
       </w:rPr>
     </w:lvl>
   </w:abstractNum>
-  <w:abstractNum w:abstractNumId="15">
+  <w:abstractNum w:abstractNumId="15" w15:restartNumberingAfterBreak="0">
     <w:nsid w:val="45866DAB"/>
     <w:multiLevelType w:val="hybridMultilevel"/>
     <w:tmpl w:val="0706D7D2"/>
@@ -3272,7 +3541,7 @@
       </w:pPr>
     </w:lvl>
   </w:abstractNum>
-  <w:abstractNum w:abstractNumId="16">
+  <w:abstractNum w:abstractNumId="16" w15:restartNumberingAfterBreak="0">
     <w:nsid w:val="45D95D95"/>
     <w:multiLevelType w:val="hybridMultilevel"/>
     <w:tmpl w:val="82B82AB4"/>
@@ -3384,7 +3653,7 @@
       </w:rPr>
     </w:lvl>
   </w:abstractNum>
-  <w:abstractNum w:abstractNumId="17">
+  <w:abstractNum w:abstractNumId="17" w15:restartNumberingAfterBreak="0">
     <w:nsid w:val="4632255F"/>
     <w:multiLevelType w:val="hybridMultilevel"/>
     <w:tmpl w:val="F7C0098E"/>
@@ -3473,7 +3742,7 @@
       </w:pPr>
     </w:lvl>
   </w:abstractNum>
-  <w:abstractNum w:abstractNumId="18">
+  <w:abstractNum w:abstractNumId="18" w15:restartNumberingAfterBreak="0">
     <w:nsid w:val="47694D67"/>
     <w:multiLevelType w:val="hybridMultilevel"/>
     <w:tmpl w:val="A23A181E"/>
@@ -3562,7 +3831,7 @@
       </w:pPr>
     </w:lvl>
   </w:abstractNum>
-  <w:abstractNum w:abstractNumId="19">
+  <w:abstractNum w:abstractNumId="19" w15:restartNumberingAfterBreak="0">
     <w:nsid w:val="4A5A3191"/>
     <w:multiLevelType w:val="hybridMultilevel"/>
     <w:tmpl w:val="91BEB542"/>
@@ -3651,7 +3920,7 @@
       </w:pPr>
     </w:lvl>
   </w:abstractNum>
-  <w:abstractNum w:abstractNumId="20">
+  <w:abstractNum w:abstractNumId="20" w15:restartNumberingAfterBreak="0">
     <w:nsid w:val="4A75220C"/>
     <w:multiLevelType w:val="hybridMultilevel"/>
     <w:tmpl w:val="91BEB542"/>
@@ -3740,7 +4009,7 @@
       </w:pPr>
     </w:lvl>
   </w:abstractNum>
-  <w:abstractNum w:abstractNumId="21">
+  <w:abstractNum w:abstractNumId="21" w15:restartNumberingAfterBreak="0">
     <w:nsid w:val="4FE01D22"/>
     <w:multiLevelType w:val="hybridMultilevel"/>
     <w:tmpl w:val="13F4F6A6"/>
@@ -3852,7 +4121,7 @@
       </w:rPr>
     </w:lvl>
   </w:abstractNum>
-  <w:abstractNum w:abstractNumId="22">
+  <w:abstractNum w:abstractNumId="22" w15:restartNumberingAfterBreak="0">
     <w:nsid w:val="52B945C7"/>
     <w:multiLevelType w:val="hybridMultilevel"/>
     <w:tmpl w:val="A42243AA"/>
@@ -3964,7 +4233,7 @@
       </w:rPr>
     </w:lvl>
   </w:abstractNum>
-  <w:abstractNum w:abstractNumId="23">
+  <w:abstractNum w:abstractNumId="23" w15:restartNumberingAfterBreak="0">
     <w:nsid w:val="5A6764D2"/>
     <w:multiLevelType w:val="hybridMultilevel"/>
     <w:tmpl w:val="9C503D78"/>
@@ -4077,7 +4346,7 @@
       </w:rPr>
     </w:lvl>
   </w:abstractNum>
-  <w:abstractNum w:abstractNumId="24">
+  <w:abstractNum w:abstractNumId="24" w15:restartNumberingAfterBreak="0">
     <w:nsid w:val="5FB03709"/>
     <w:multiLevelType w:val="hybridMultilevel"/>
     <w:tmpl w:val="CE2610A4"/>
@@ -4166,7 +4435,7 @@
       </w:pPr>
     </w:lvl>
   </w:abstractNum>
-  <w:abstractNum w:abstractNumId="25">
+  <w:abstractNum w:abstractNumId="25" w15:restartNumberingAfterBreak="0">
     <w:nsid w:val="5FD6584C"/>
     <w:multiLevelType w:val="hybridMultilevel"/>
     <w:tmpl w:val="45A889A0"/>
@@ -4279,7 +4548,7 @@
       </w:rPr>
     </w:lvl>
   </w:abstractNum>
-  <w:abstractNum w:abstractNumId="26">
+  <w:abstractNum w:abstractNumId="26" w15:restartNumberingAfterBreak="0">
     <w:nsid w:val="688C1DCB"/>
     <w:multiLevelType w:val="hybridMultilevel"/>
     <w:tmpl w:val="588E94AE"/>
@@ -4365,7 +4634,7 @@
       </w:pPr>
     </w:lvl>
   </w:abstractNum>
-  <w:abstractNum w:abstractNumId="27">
+  <w:abstractNum w:abstractNumId="27" w15:restartNumberingAfterBreak="0">
     <w:nsid w:val="6BBC4AA4"/>
     <w:multiLevelType w:val="hybridMultilevel"/>
     <w:tmpl w:val="92D80D60"/>
@@ -4477,7 +4746,7 @@
       </w:rPr>
     </w:lvl>
   </w:abstractNum>
-  <w:abstractNum w:abstractNumId="28">
+  <w:abstractNum w:abstractNumId="28" w15:restartNumberingAfterBreak="0">
     <w:nsid w:val="6CD73952"/>
     <w:multiLevelType w:val="hybridMultilevel"/>
     <w:tmpl w:val="8E8CFE3E"/>
@@ -4565,7 +4834,7 @@
       </w:pPr>
     </w:lvl>
   </w:abstractNum>
-  <w:abstractNum w:abstractNumId="29">
+  <w:abstractNum w:abstractNumId="29" w15:restartNumberingAfterBreak="0">
     <w:nsid w:val="6D761BFB"/>
     <w:multiLevelType w:val="hybridMultilevel"/>
     <w:tmpl w:val="23DC21CE"/>
@@ -4653,7 +4922,7 @@
       </w:pPr>
     </w:lvl>
   </w:abstractNum>
-  <w:abstractNum w:abstractNumId="30">
+  <w:abstractNum w:abstractNumId="30" w15:restartNumberingAfterBreak="0">
     <w:nsid w:val="713C5705"/>
     <w:multiLevelType w:val="hybridMultilevel"/>
     <w:tmpl w:val="046ABA3C"/>
@@ -4739,7 +5008,7 @@
       </w:pPr>
     </w:lvl>
   </w:abstractNum>
-  <w:abstractNum w:abstractNumId="31">
+  <w:abstractNum w:abstractNumId="31" w15:restartNumberingAfterBreak="0">
     <w:nsid w:val="725E579A"/>
     <w:multiLevelType w:val="hybridMultilevel"/>
     <w:tmpl w:val="424E0AD6"/>
@@ -4828,7 +5097,7 @@
       </w:pPr>
     </w:lvl>
   </w:abstractNum>
-  <w:abstractNum w:abstractNumId="32">
+  <w:abstractNum w:abstractNumId="32" w15:restartNumberingAfterBreak="0">
     <w:nsid w:val="727E1169"/>
     <w:multiLevelType w:val="hybridMultilevel"/>
     <w:tmpl w:val="12FE1B66"/>
@@ -4917,7 +5186,7 @@
       </w:pPr>
     </w:lvl>
   </w:abstractNum>
-  <w:abstractNum w:abstractNumId="33">
+  <w:abstractNum w:abstractNumId="33" w15:restartNumberingAfterBreak="0">
     <w:nsid w:val="78F3586F"/>
     <w:multiLevelType w:val="hybridMultilevel"/>
     <w:tmpl w:val="D556FB3C"/>
@@ -5030,7 +5299,7 @@
       </w:rPr>
     </w:lvl>
   </w:abstractNum>
-  <w:abstractNum w:abstractNumId="34">
+  <w:abstractNum w:abstractNumId="34" w15:restartNumberingAfterBreak="0">
     <w:nsid w:val="7C4C552D"/>
     <w:multiLevelType w:val="hybridMultilevel"/>
     <w:tmpl w:val="DA708FEA"/>
@@ -5142,7 +5411,7 @@
       </w:rPr>
     </w:lvl>
   </w:abstractNum>
-  <w:abstractNum w:abstractNumId="35">
+  <w:abstractNum w:abstractNumId="35" w15:restartNumberingAfterBreak="0">
     <w:nsid w:val="7C9949CC"/>
     <w:multiLevelType w:val="hybridMultilevel"/>
     <w:tmpl w:val="C60066CE"/>
@@ -5228,7 +5497,7 @@
       </w:pPr>
     </w:lvl>
   </w:abstractNum>
-  <w:abstractNum w:abstractNumId="36">
+  <w:abstractNum w:abstractNumId="36" w15:restartNumberingAfterBreak="0">
     <w:nsid w:val="7FC02C59"/>
     <w:multiLevelType w:val="hybridMultilevel"/>
     <w:tmpl w:val="6B5E92CA"/>
@@ -5455,7 +5724,7 @@
 </file>
 
 <file path=word/styles.xml><?xml version="1.0" encoding="utf-8"?>
-<w:styles xmlns:mc="http://schemas.openxmlformats.org/markup-compatibility/2006" xmlns:r="http://schemas.openxmlformats.org/officeDocument/2006/relationships" xmlns:w="http://schemas.openxmlformats.org/wordprocessingml/2006/main" xmlns:w14="http://schemas.microsoft.com/office/word/2010/wordml" mc:Ignorable="w14">
+<w:styles xmlns:mc="http://schemas.openxmlformats.org/markup-compatibility/2006" xmlns:r="http://schemas.openxmlformats.org/officeDocument/2006/relationships" xmlns:w="http://schemas.openxmlformats.org/wordprocessingml/2006/main" xmlns:w14="http://schemas.microsoft.com/office/word/2010/wordml" xmlns:w15="http://schemas.microsoft.com/office/word/2012/wordml" xmlns:w16cid="http://schemas.microsoft.com/office/word/2016/wordml/cid" xmlns:w16se="http://schemas.microsoft.com/office/word/2015/wordml/symex" mc:Ignorable="w14 w15 w16se w16cid">
   <w:docDefaults>
     <w:rPrDefault>
       <w:rPr>
@@ -5471,470 +5740,382 @@
       </w:pPr>
     </w:pPrDefault>
   </w:docDefaults>
-  <w:latentStyles w:defLockedState="0" w:defUIPriority="99" w:defSemiHidden="1" w:defUnhideWhenUsed="1" w:defQFormat="0" w:count="267">
-    <w:lsdException w:name="Normal" w:semiHidden="0" w:uiPriority="0" w:unhideWhenUsed="0" w:qFormat="1"/>
-    <w:lsdException w:name="heading 1" w:semiHidden="0" w:uiPriority="9" w:unhideWhenUsed="0" w:qFormat="1"/>
-    <w:lsdException w:name="heading 2" w:uiPriority="9" w:qFormat="1"/>
-    <w:lsdException w:name="heading 3" w:uiPriority="9" w:qFormat="1"/>
-    <w:lsdException w:name="heading 4" w:uiPriority="9" w:qFormat="1"/>
-    <w:lsdException w:name="heading 5" w:uiPriority="9" w:qFormat="1"/>
-    <w:lsdException w:name="heading 6" w:uiPriority="9" w:qFormat="1"/>
-    <w:lsdException w:name="heading 7" w:uiPriority="9" w:qFormat="1"/>
-    <w:lsdException w:name="heading 8" w:uiPriority="9" w:qFormat="1"/>
-    <w:lsdException w:name="heading 9" w:uiPriority="9" w:qFormat="1"/>
-    <w:lsdException w:name="toc 1" w:uiPriority="39"/>
-    <w:lsdException w:name="toc 2" w:uiPriority="39"/>
-    <w:lsdException w:name="toc 3" w:uiPriority="39"/>
-    <w:lsdException w:name="toc 4" w:uiPriority="39"/>
-    <w:lsdException w:name="toc 5" w:uiPriority="39"/>
-    <w:lsdException w:name="toc 6" w:uiPriority="39"/>
-    <w:lsdException w:name="toc 7" w:uiPriority="39"/>
-    <w:lsdException w:name="toc 8" w:uiPriority="39"/>
-    <w:lsdException w:name="toc 9" w:uiPriority="39"/>
-    <w:lsdException w:name="caption" w:uiPriority="35" w:qFormat="1"/>
-    <w:lsdException w:name="Title" w:semiHidden="0" w:uiPriority="10" w:unhideWhenUsed="0" w:qFormat="1"/>
-    <w:lsdException w:name="Default Paragraph Font" w:uiPriority="1"/>
-    <w:lsdException w:name="Subtitle" w:semiHidden="0" w:uiPriority="11" w:unhideWhenUsed="0" w:qFormat="1"/>
-    <w:lsdException w:name="Strong" w:semiHidden="0" w:uiPriority="22" w:unhideWhenUsed="0" w:qFormat="1"/>
-    <w:lsdException w:name="Emphasis" w:semiHidden="0" w:uiPriority="20" w:unhideWhenUsed="0" w:qFormat="1"/>
-    <w:lsdException w:name="Table Grid" w:uiPriority="59"/>
-    <w:lsdException w:name="Placeholder Text" w:unhideWhenUsed="0"/>
-    <w:lsdException w:name="No Spacing" w:semiHidden="0" w:uiPriority="1" w:unhideWhenUsed="0" w:qFormat="1"/>
-    <w:lsdException w:name="Light Shading" w:semiHidden="0" w:uiPriority="60" w:unhideWhenUsed="0"/>
-    <w:lsdException w:name="Light List" w:semiHidden="0" w:uiPriority="61" w:unhideWhenUsed="0"/>
-    <w:lsdException w:name="Light Grid" w:semiHidden="0" w:uiPriority="62" w:unhideWhenUsed="0"/>
-    <w:lsdException w:name="Medium Shading 1" w:semiHidden="0" w:uiPriority="63" w:unhideWhenUsed="0"/>
-    <w:lsdException w:name="Medium Shading 2" w:semiHidden="0" w:uiPriority="64" w:unhideWhenUsed="0"/>
-    <w:lsdException w:name="Medium List 1" w:semiHidden="0" w:uiPriority="65" w:unhideWhenUsed="0"/>
-    <w:lsdException w:name="Medium List 2" w:semiHidden="0" w:uiPriority="66" w:unhideWhenUsed="0"/>
-    <w:lsdException w:name="Medium Grid 1" w:semiHidden="0" w:uiPriority="67" w:unhideWhenUsed="0"/>
-    <w:lsdException w:name="Medium Grid 2" w:semiHidden="0" w:uiPriority="68" w:unhideWhenUsed="0"/>
-    <w:lsdException w:name="Medium Grid 3" w:semiHidden="0" w:uiPriority="69" w:unhideWhenUsed="0"/>
-    <w:lsdException w:name="Dark List" w:semiHidden="0" w:uiPriority="70" w:unhideWhenUsed="0"/>
-    <w:lsdException w:name="Colorful Shading" w:semiHidden="0" w:uiPriority="71" w:unhideWhenUsed="0"/>
-    <w:lsdException w:name="Colorful List" w:semiHidden="0" w:uiPriority="72" w:unhideWhenUsed="0"/>
-    <w:lsdException w:name="Colorful Grid" w:semiHidden="0" w:uiPriority="73" w:unhideWhenUsed="0"/>
-    <w:lsdException w:name="Light Shading Accent 1" w:semiHidden="0" w:uiPriority="60" w:unhideWhenUsed="0"/>
-    <w:lsdException w:name="Light List Accent 1" w:semiHidden="0" w:uiPriority="61" w:unhideWhenUsed="0"/>
-    <w:lsdException w:name="Light Grid Accent 1" w:semiHidden="0" w:uiPriority="62" w:unhideWhenUsed="0"/>
-    <w:lsdException w:name="Medium Shading 1 Accent 1" w:semiHidden="0" w:uiPriority="63" w:unhideWhenUsed="0"/>
-    <w:lsdException w:name="Medium Shading 2 Accent 1" w:semiHidden="0" w:uiPriority="64" w:unhideWhenUsed="0"/>
-    <w:lsdException w:name="Medium List 1 Accent 1" w:semiHidden="0" w:uiPriority="65" w:unhideWhenUsed="0"/>
-    <w:lsdException w:name="Revision" w:unhideWhenUsed="0"/>
-    <w:lsdException w:name="List Paragraph" w:semiHidden="0" w:uiPriority="34" w:unhideWhenUsed="0" w:qFormat="1"/>
-    <w:lsdException w:name="Quote" w:semiHidden="0" w:uiPriority="29" w:unhideWhenUsed="0" w:qFormat="1"/>
-    <w:lsdException w:name="Intense Quote" w:semiHidden="0" w:uiPriority="30" w:unhideWhenUsed="0" w:qFormat="1"/>
-    <w:lsdException w:name="Medium List 2 Accent 1" w:semiHidden="0" w:uiPriority="66" w:unhideWhenUsed="0"/>
-    <w:lsdException w:name="Medium Grid 1 Accent 1" w:semiHidden="0" w:uiPriority="67" w:unhideWhenUsed="0"/>
-    <w:lsdException w:name="Medium Grid 2 Accent 1" w:semiHidden="0" w:uiPriority="68" w:unhideWhenUsed="0"/>
-    <w:lsdException w:name="Medium Grid 3 Accent 1" w:semiHidden="0" w:uiPriority="69" w:unhideWhenUsed="0"/>
-    <w:lsdException w:name="Dark List Accent 1" w:semiHidden="0" w:uiPriority="70" w:unhideWhenUsed="0"/>
-    <w:lsdException w:name="Colorful Shading Accent 1" w:semiHidden="0" w:uiPriority="71" w:unhideWhenUsed="0"/>
-    <w:lsdException w:name="Colorful List Accent 1" w:semiHidden="0" w:uiPriority="72" w:unhideWhenUsed="0"/>
-    <w:lsdException w:name="Colorful Grid Accent 1" w:semiHidden="0" w:uiPriority="73" w:unhideWhenUsed="0"/>
-    <w:lsdException w:name="Light Shading Accent 2" w:semiHidden="0" w:uiPriority="60" w:unhideWhenUsed="0"/>
-    <w:lsdException w:name="Light List Accent 2" w:semiHidden="0" w:uiPriority="61" w:unhideWhenUsed="0"/>
-    <w:lsdException w:name="Light Grid Accent 2" w:semiHidden="0" w:uiPriority="62" w:unhideWhenUsed="0"/>
-    <w:lsdException w:name="Medium Shading 1 Accent 2" w:semiHidden="0" w:uiPriority="63" w:unhideWhenUsed="0"/>
-    <w:lsdException w:name="Medium Shading 2 Accent 2" w:semiHidden="0" w:uiPriority="64" w:unhideWhenUsed="0"/>
-    <w:lsdException w:name="Medium List 1 Accent 2" w:semiHidden="0" w:uiPriority="65" w:unhideWhenUsed="0"/>
-    <w:lsdException w:name="Medium List 2 Accent 2" w:semiHidden="0" w:uiPriority="66" w:unhideWhenUsed="0"/>
-    <w:lsdException w:name="Medium Grid 1 Accent 2" w:semiHidden="0" w:uiPriority="67" w:unhideWhenUsed="0"/>
-    <w:lsdException w:name="Medium Grid 2 Accent 2" w:semiHidden="0" w:uiPriority="68" w:unhideWhenUsed="0"/>
-    <w:lsdException w:name="Medium Grid 3 Accent 2" w:semiHidden="0" w:uiPriority="69" w:unhideWhenUsed="0"/>
-    <w:lsdException w:name="Dark List Accent 2" w:semiHidden="0" w:uiPriority="70" w:unhideWhenUsed="0"/>
-    <w:lsdException w:name="Colorful Shading Accent 2" w:semiHidden="0" w:uiPriority="71" w:unhideWhenUsed="0"/>
-    <w:lsdException w:name="Colorful List Accent 2" w:semiHidden="0" w:uiPriority="72" w:unhideWhenUsed="0"/>
-    <w:lsdException w:name="Colorful Grid Accent 2" w:semiHidden="0" w:uiPriority="73" w:unhideWhenUsed="0"/>
-    <w:lsdException w:name="Light Shading Accent 3" w:semiHidden="0" w:uiPriority="60" w:unhideWhenUsed="0"/>
-    <w:lsdException w:name="Light List Accent 3" w:semiHidden="0" w:uiPriority="61" w:unhideWhenUsed="0"/>
-    <w:lsdException w:name="Light Grid Accent 3" w:semiHidden="0" w:uiPriority="62" w:unhideWhenUsed="0"/>
-    <w:lsdException w:name="Medium Shading 1 Accent 3" w:semiHidden="0" w:uiPriority="63" w:unhideWhenUsed="0"/>
-    <w:lsdException w:name="Medium Shading 2 Accent 3" w:semiHidden="0" w:uiPriority="64" w:unhideWhenUsed="0"/>
-    <w:lsdException w:name="Medium List 1 Accent 3" w:semiHidden="0" w:uiPriority="65" w:unhideWhenUsed="0"/>
-    <w:lsdException w:name="Medium List 2 Accent 3" w:semiHidden="0" w:uiPriority="66" w:unhideWhenUsed="0"/>
-    <w:lsdException w:name="Medium Grid 1 Accent 3" w:semiHidden="0" w:uiPriority="67" w:unhideWhenUsed="0"/>
-    <w:lsdException w:name="Medium Grid 2 Accent 3" w:semiHidden="0" w:uiPriority="68" w:unhideWhenUsed="0"/>
-    <w:lsdException w:name="Medium Grid 3 Accent 3" w:semiHidden="0" w:uiPriority="69" w:unhideWhenUsed="0"/>
-    <w:lsdException w:name="Dark List Accent 3" w:semiHidden="0" w:uiPriority="70" w:unhideWhenUsed="0"/>
-    <w:lsdException w:name="Colorful Shading Accent 3" w:semiHidden="0" w:uiPriority="71" w:unhideWhenUsed="0"/>
-    <w:lsdException w:name="Colorful List Accent 3" w:semiHidden="0" w:uiPriority="72" w:unhideWhenUsed="0"/>
-    <w:lsdException w:name="Colorful Grid Accent 3" w:semiHidden="0" w:uiPriority="73" w:unhideWhenUsed="0"/>
-    <w:lsdException w:name="Light Shading Accent 4" w:semiHidden="0" w:uiPriority="60" w:unhideWhenUsed="0"/>
-    <w:lsdException w:name="Light List Accent 4" w:semiHidden="0" w:uiPriority="61" w:unhideWhenUsed="0"/>
-    <w:lsdException w:name="Light Grid Accent 4" w:semiHidden="0" w:uiPriority="62" w:unhideWhenUsed="0"/>
-    <w:lsdException w:name="Medium Shading 1 Accent 4" w:semiHidden="0" w:uiPriority="63" w:unhideWhenUsed="0"/>
-    <w:lsdException w:name="Medium Shading 2 Accent 4" w:semiHidden="0" w:uiPriority="64" w:unhideWhenUsed="0"/>
-    <w:lsdException w:name="Medium List 1 Accent 4" w:semiHidden="0" w:uiPriority="65" w:unhideWhenUsed="0"/>
-    <w:lsdException w:name="Medium List 2 Accent 4" w:semiHidden="0" w:uiPriority="66" w:unhideWhenUsed="0"/>
-    <w:lsdException w:name="Medium Grid 1 Accent 4" w:semiHidden="0" w:uiPriority="67" w:unhideWhenUsed="0"/>
-    <w:lsdException w:name="Medium Grid 2 Accent 4" w:semiHidden="0" w:uiPriority="68" w:unhideWhenUsed="0"/>
-    <w:lsdException w:name="Medium Grid 3 Accent 4" w:semiHidden="0" w:uiPriority="69" w:unhideWhenUsed="0"/>
-    <w:lsdException w:name="Dark List Accent 4" w:semiHidden="0" w:uiPriority="70" w:unhideWhenUsed="0"/>
-    <w:lsdException w:name="Colorful Shading Accent 4" w:semiHidden="0" w:uiPriority="71" w:unhideWhenUsed="0"/>
-    <w:lsdException w:name="Colorful List Accent 4" w:semiHidden="0" w:uiPriority="72" w:unhideWhenUsed="0"/>
-    <w:lsdException w:name="Colorful Grid Accent 4" w:semiHidden="0" w:uiPriority="73" w:unhideWhenUsed="0"/>
-    <w:lsdException w:name="Light Shading Accent 5" w:semiHidden="0" w:uiPriority="60" w:unhideWhenUsed="0"/>
-    <w:lsdException w:name="Light List Accent 5" w:semiHidden="0" w:uiPriority="61" w:unhideWhenUsed="0"/>
-    <w:lsdException w:name="Light Grid Accent 5" w:semiHidden="0" w:uiPriority="62" w:unhideWhenUsed="0"/>
-    <w:lsdException w:name="Medium Shading 1 Accent 5" w:semiHidden="0" w:uiPriority="63" w:unhideWhenUsed="0"/>
-    <w:lsdException w:name="Medium Shading 2 Accent 5" w:semiHidden="0" w:uiPriority="64" w:unhideWhenUsed="0"/>
-    <w:lsdException w:name="Medium List 1 Accent 5" w:semiHidden="0" w:uiPriority="65" w:unhideWhenUsed="0"/>
-    <w:lsdException w:name="Medium List 2 Accent 5" w:semiHidden="0" w:uiPriority="66" w:unhideWhenUsed="0"/>
-    <w:lsdException w:name="Medium Grid 1 Accent 5" w:semiHidden="0" w:uiPriority="67" w:unhideWhenUsed="0"/>
-    <w:lsdException w:name="Medium Grid 2 Accent 5" w:semiHidden="0" w:uiPriority="68" w:unhideWhenUsed="0"/>
-    <w:lsdException w:name="Medium Grid 3 Accent 5" w:semiHidden="0" w:uiPriority="69" w:unhideWhenUsed="0"/>
-    <w:lsdException w:name="Dark List Accent 5" w:semiHidden="0" w:uiPriority="70" w:unhideWhenUsed="0"/>
-    <w:lsdException w:name="Colorful Shading Accent 5" w:semiHidden="0" w:uiPriority="71" w:unhideWhenUsed="0"/>
-    <w:lsdException w:name="Colorful List Accent 5" w:semiHidden="0" w:uiPriority="72" w:unhideWhenUsed="0"/>
-    <w:lsdException w:name="Colorful Grid Accent 5" w:semiHidden="0" w:uiPriority="73" w:unhideWhenUsed="0"/>
-    <w:lsdException w:name="Light Shading Accent 6" w:semiHidden="0" w:uiPriority="60" w:unhideWhenUsed="0"/>
-    <w:lsdException w:name="Light List Accent 6" w:semiHidden="0" w:uiPriority="61" w:unhideWhenUsed="0"/>
-    <w:lsdException w:name="Light Grid Accent 6" w:semiHidden="0" w:uiPriority="62" w:unhideWhenUsed="0"/>
-    <w:lsdException w:name="Medium Shading 1 Accent 6" w:semiHidden="0" w:uiPriority="63" w:unhideWhenUsed="0"/>
-    <w:lsdException w:name="Medium Shading 2 Accent 6" w:semiHidden="0" w:uiPriority="64" w:unhideWhenUsed="0"/>
-    <w:lsdException w:name="Medium List 1 Accent 6" w:semiHidden="0" w:uiPriority="65" w:unhideWhenUsed="0"/>
-    <w:lsdException w:name="Medium List 2 Accent 6" w:semiHidden="0" w:uiPriority="66" w:unhideWhenUsed="0"/>
-    <w:lsdException w:name="Medium Grid 1 Accent 6" w:semiHidden="0" w:uiPriority="67" w:unhideWhenUsed="0"/>
-    <w:lsdException w:name="Medium Grid 2 Accent 6" w:semiHidden="0" w:uiPriority="68" w:unhideWhenUsed="0"/>
-    <w:lsdException w:name="Medium Grid 3 Accent 6" w:semiHidden="0" w:uiPriority="69" w:unhideWhenUsed="0"/>
-    <w:lsdException w:name="Dark List Accent 6" w:semiHidden="0" w:uiPriority="70" w:unhideWhenUsed="0"/>
-    <w:lsdException w:name="Colorful Shading Accent 6" w:semiHidden="0" w:uiPriority="71" w:unhideWhenUsed="0"/>
-    <w:lsdException w:name="Colorful List Accent 6" w:semiHidden="0" w:uiPriority="72" w:unhideWhenUsed="0"/>
-    <w:lsdException w:name="Colorful Grid Accent 6" w:semiHidden="0" w:uiPriority="73" w:unhideWhenUsed="0"/>
-    <w:lsdException w:name="Subtle Emphasis" w:semiHidden="0" w:uiPriority="19" w:unhideWhenUsed="0" w:qFormat="1"/>
-    <w:lsdException w:name="Intense Emphasis" w:semiHidden="0" w:uiPriority="21" w:unhideWhenUsed="0" w:qFormat="1"/>
-    <w:lsdException w:name="Subtle Reference" w:semiHidden="0" w:uiPriority="31" w:unhideWhenUsed="0" w:qFormat="1"/>
-    <w:lsdException w:name="Intense Reference" w:semiHidden="0" w:uiPriority="32" w:unhideWhenUsed="0" w:qFormat="1"/>
-    <w:lsdException w:name="Book Title" w:semiHidden="0" w:uiPriority="33" w:unhideWhenUsed="0" w:qFormat="1"/>
-    <w:lsdException w:name="Bibliography" w:uiPriority="37"/>
-    <w:lsdException w:name="TOC Heading" w:uiPriority="39" w:qFormat="1"/>
-  </w:latentStyles>
-  <w:style w:type="paragraph" w:default="1" w:styleId="Normal">
-    <w:name w:val="Normal"/>
-    <w:qFormat/>
-    <w:rsid w:val="003F2B55"/>
-  </w:style>
-  <w:style w:type="character" w:default="1" w:styleId="DefaultParagraphFont">
-    <w:name w:val="Default Paragraph Font"/>
-    <w:uiPriority w:val="1"/>
-    <w:semiHidden/>
-    <w:unhideWhenUsed/>
-  </w:style>
-  <w:style w:type="table" w:default="1" w:styleId="TableNormal">
-    <w:name w:val="Normal Table"/>
-    <w:uiPriority w:val="99"/>
-    <w:semiHidden/>
-    <w:unhideWhenUsed/>
-    <w:tblPr>
-      <w:tblInd w:w="0" w:type="dxa"/>
-      <w:tblCellMar>
-        <w:top w:w="0" w:type="dxa"/>
-        <w:left w:w="108" w:type="dxa"/>
-        <w:bottom w:w="0" w:type="dxa"/>
-        <w:right w:w="108" w:type="dxa"/>
-      </w:tblCellMar>
-    </w:tblPr>
-  </w:style>
-  <w:style w:type="numbering" w:default="1" w:styleId="NoList">
-    <w:name w:val="No List"/>
-    <w:uiPriority w:val="99"/>
-    <w:semiHidden/>
-    <w:unhideWhenUsed/>
-  </w:style>
-  <w:style w:type="paragraph" w:styleId="ListParagraph">
-    <w:name w:val="List Paragraph"/>
-    <w:basedOn w:val="Normal"/>
-    <w:uiPriority w:val="34"/>
-    <w:qFormat/>
-    <w:rsid w:val="0002436A"/>
-    <w:pPr>
-      <w:ind w:left="720"/>
-      <w:contextualSpacing/>
-    </w:pPr>
-  </w:style>
-  <w:style w:type="paragraph" w:styleId="BalloonText">
-    <w:name w:val="Balloon Text"/>
-    <w:basedOn w:val="Normal"/>
-    <w:link w:val="BalloonTextChar"/>
-    <w:uiPriority w:val="99"/>
-    <w:semiHidden/>
-    <w:unhideWhenUsed/>
-    <w:rsid w:val="007D5C53"/>
-    <w:pPr>
-      <w:spacing w:after="0" w:line="240" w:lineRule="auto"/>
-    </w:pPr>
-    <w:rPr>
-      <w:rFonts w:ascii="Tahoma" w:hAnsi="Tahoma" w:cs="Tahoma"/>
-      <w:sz w:val="16"/>
-      <w:szCs w:val="16"/>
-    </w:rPr>
-  </w:style>
-  <w:style w:type="character" w:customStyle="1" w:styleId="BalloonTextChar">
-    <w:name w:val="Balloon Text Char"/>
-    <w:basedOn w:val="DefaultParagraphFont"/>
-    <w:link w:val="BalloonText"/>
-    <w:uiPriority w:val="99"/>
-    <w:semiHidden/>
-    <w:rsid w:val="007D5C53"/>
-    <w:rPr>
-      <w:rFonts w:ascii="Tahoma" w:hAnsi="Tahoma" w:cs="Tahoma"/>
-      <w:sz w:val="16"/>
-      <w:szCs w:val="16"/>
-    </w:rPr>
-  </w:style>
-  <w:style w:type="table" w:styleId="TableGrid">
-    <w:name w:val="Table Grid"/>
-    <w:basedOn w:val="TableNormal"/>
-    <w:uiPriority w:val="59"/>
-    <w:rsid w:val="008F70B3"/>
-    <w:pPr>
-      <w:spacing w:after="0" w:line="240" w:lineRule="auto"/>
-    </w:pPr>
-    <w:tblPr>
-      <w:tblBorders>
-        <w:top w:val="single" w:sz="4" w:space="0" w:color="auto"/>
-        <w:left w:val="single" w:sz="4" w:space="0" w:color="auto"/>
-        <w:bottom w:val="single" w:sz="4" w:space="0" w:color="auto"/>
-        <w:right w:val="single" w:sz="4" w:space="0" w:color="auto"/>
-        <w:insideH w:val="single" w:sz="4" w:space="0" w:color="auto"/>
-        <w:insideV w:val="single" w:sz="4" w:space="0" w:color="auto"/>
-      </w:tblBorders>
-    </w:tblPr>
-  </w:style>
-  <w:style w:type="paragraph" w:styleId="Header">
-    <w:name w:val="header"/>
-    <w:basedOn w:val="Normal"/>
-    <w:link w:val="HeaderChar"/>
-    <w:uiPriority w:val="99"/>
-    <w:unhideWhenUsed/>
-    <w:rsid w:val="009F7BE6"/>
-    <w:pPr>
-      <w:tabs>
-        <w:tab w:val="center" w:pos="4320"/>
-        <w:tab w:val="right" w:pos="8640"/>
-      </w:tabs>
-      <w:spacing w:after="0" w:line="240" w:lineRule="auto"/>
-    </w:pPr>
-  </w:style>
-  <w:style w:type="character" w:customStyle="1" w:styleId="HeaderChar">
-    <w:name w:val="Header Char"/>
-    <w:basedOn w:val="DefaultParagraphFont"/>
-    <w:link w:val="Header"/>
-    <w:uiPriority w:val="99"/>
-    <w:rsid w:val="009F7BE6"/>
-  </w:style>
-  <w:style w:type="paragraph" w:styleId="Footer">
-    <w:name w:val="footer"/>
-    <w:basedOn w:val="Normal"/>
-    <w:link w:val="FooterChar"/>
-    <w:uiPriority w:val="99"/>
-    <w:unhideWhenUsed/>
-    <w:rsid w:val="009F7BE6"/>
-    <w:pPr>
-      <w:tabs>
-        <w:tab w:val="center" w:pos="4320"/>
-        <w:tab w:val="right" w:pos="8640"/>
-      </w:tabs>
-      <w:spacing w:after="0" w:line="240" w:lineRule="auto"/>
-    </w:pPr>
-  </w:style>
-  <w:style w:type="character" w:customStyle="1" w:styleId="FooterChar">
-    <w:name w:val="Footer Char"/>
-    <w:basedOn w:val="DefaultParagraphFont"/>
-    <w:link w:val="Footer"/>
-    <w:uiPriority w:val="99"/>
-    <w:rsid w:val="009F7BE6"/>
-  </w:style>
-  <w:style w:type="paragraph" w:styleId="Caption">
-    <w:name w:val="caption"/>
-    <w:basedOn w:val="Normal"/>
-    <w:next w:val="Normal"/>
-    <w:uiPriority w:val="35"/>
-    <w:unhideWhenUsed/>
-    <w:qFormat/>
-    <w:rsid w:val="00D37205"/>
-    <w:pPr>
-      <w:spacing w:line="240" w:lineRule="auto"/>
-    </w:pPr>
-    <w:rPr>
-      <w:rFonts w:eastAsiaTheme="minorEastAsia"/>
-      <w:b/>
-      <w:bCs/>
-      <w:color w:val="4F81BD" w:themeColor="accent1"/>
-      <w:sz w:val="18"/>
-      <w:szCs w:val="18"/>
-    </w:rPr>
-  </w:style>
-  <w:style w:type="character" w:styleId="Hyperlink">
-    <w:name w:val="Hyperlink"/>
-    <w:basedOn w:val="DefaultParagraphFont"/>
-    <w:uiPriority w:val="99"/>
-    <w:unhideWhenUsed/>
-    <w:rsid w:val="00364489"/>
-    <w:rPr>
-      <w:color w:val="0000FF" w:themeColor="hyperlink"/>
-      <w:u w:val="single"/>
-    </w:rPr>
-  </w:style>
-</w:styles>
-</file>
-
-<file path=word/stylesWithEffects.xml><?xml version="1.0" encoding="utf-8"?>
-<w:styles xmlns:wpc="http://schemas.microsoft.com/office/word/2010/wordprocessingCanvas" xmlns:mc="http://schemas.openxmlformats.org/markup-compatibility/2006" xmlns:o="urn:schemas-microsoft-com:office:office" xmlns:r="http://schemas.openxmlformats.org/officeDocument/2006/relationships" xmlns:m="http://schemas.openxmlformats.org/officeDocument/2006/math" xmlns:v="urn:schemas-microsoft-com:vml" xmlns:wp14="http://schemas.microsoft.com/office/word/2010/wordprocessingDrawing" xmlns:wp="http://schemas.openxmlformats.org/drawingml/2006/wordprocessingDrawing" xmlns:w10="urn:schemas-microsoft-com:office:word" xmlns:w="http://schemas.openxmlformats.org/wordprocessingml/2006/main" xmlns:w14="http://schemas.microsoft.com/office/word/2010/wordml" xmlns:wpg="http://schemas.microsoft.com/office/word/2010/wordprocessingGroup" xmlns:wpi="http://schemas.microsoft.com/office/word/2010/wordprocessingInk" xmlns:wne="http://schemas.microsoft.com/office/word/2006/wordml" xmlns:wps="http://schemas.microsoft.com/office/word/2010/wordprocessingShape" mc:Ignorable="w14 wp14">
-  <w:docDefaults>
-    <w:rPrDefault>
-      <w:rPr>
-        <w:rFonts w:asciiTheme="minorHAnsi" w:eastAsiaTheme="minorHAnsi" w:hAnsiTheme="minorHAnsi" w:cstheme="minorBidi"/>
-        <w:sz w:val="22"/>
-        <w:szCs w:val="22"/>
-        <w:lang w:val="en-US" w:eastAsia="en-US" w:bidi="ar-SA"/>
-      </w:rPr>
-    </w:rPrDefault>
-    <w:pPrDefault>
-      <w:pPr>
-        <w:spacing w:after="200" w:line="276" w:lineRule="auto"/>
-      </w:pPr>
-    </w:pPrDefault>
-  </w:docDefaults>
-  <w:latentStyles w:defLockedState="0" w:defUIPriority="99" w:defSemiHidden="1" w:defUnhideWhenUsed="1" w:defQFormat="0" w:count="267">
-    <w:lsdException w:name="Normal" w:semiHidden="0" w:uiPriority="0" w:unhideWhenUsed="0" w:qFormat="1"/>
-    <w:lsdException w:name="heading 1" w:semiHidden="0" w:uiPriority="9" w:unhideWhenUsed="0" w:qFormat="1"/>
-    <w:lsdException w:name="heading 2" w:uiPriority="9" w:qFormat="1"/>
-    <w:lsdException w:name="heading 3" w:uiPriority="9" w:qFormat="1"/>
-    <w:lsdException w:name="heading 4" w:uiPriority="9" w:qFormat="1"/>
-    <w:lsdException w:name="heading 5" w:uiPriority="9" w:qFormat="1"/>
-    <w:lsdException w:name="heading 6" w:uiPriority="9" w:qFormat="1"/>
-    <w:lsdException w:name="heading 7" w:uiPriority="9" w:qFormat="1"/>
-    <w:lsdException w:name="heading 8" w:uiPriority="9" w:qFormat="1"/>
-    <w:lsdException w:name="heading 9" w:uiPriority="9" w:qFormat="1"/>
-    <w:lsdException w:name="toc 1" w:uiPriority="39"/>
-    <w:lsdException w:name="toc 2" w:uiPriority="39"/>
-    <w:lsdException w:name="toc 3" w:uiPriority="39"/>
-    <w:lsdException w:name="toc 4" w:uiPriority="39"/>
-    <w:lsdException w:name="toc 5" w:uiPriority="39"/>
-    <w:lsdException w:name="toc 6" w:uiPriority="39"/>
-    <w:lsdException w:name="toc 7" w:uiPriority="39"/>
-    <w:lsdException w:name="toc 8" w:uiPriority="39"/>
-    <w:lsdException w:name="toc 9" w:uiPriority="39"/>
-    <w:lsdException w:name="caption" w:uiPriority="35" w:qFormat="1"/>
-    <w:lsdException w:name="Title" w:semiHidden="0" w:uiPriority="10" w:unhideWhenUsed="0" w:qFormat="1"/>
-    <w:lsdException w:name="Default Paragraph Font" w:uiPriority="1"/>
-    <w:lsdException w:name="Subtitle" w:semiHidden="0" w:uiPriority="11" w:unhideWhenUsed="0" w:qFormat="1"/>
-    <w:lsdException w:name="Strong" w:semiHidden="0" w:uiPriority="22" w:unhideWhenUsed="0" w:qFormat="1"/>
-    <w:lsdException w:name="Emphasis" w:semiHidden="0" w:uiPriority="20" w:unhideWhenUsed="0" w:qFormat="1"/>
-    <w:lsdException w:name="Table Grid" w:uiPriority="59"/>
-    <w:lsdException w:name="Placeholder Text" w:unhideWhenUsed="0"/>
-    <w:lsdException w:name="No Spacing" w:semiHidden="0" w:uiPriority="1" w:unhideWhenUsed="0" w:qFormat="1"/>
-    <w:lsdException w:name="Light Shading" w:semiHidden="0" w:uiPriority="60" w:unhideWhenUsed="0"/>
-    <w:lsdException w:name="Light List" w:semiHidden="0" w:uiPriority="61" w:unhideWhenUsed="0"/>
-    <w:lsdException w:name="Light Grid" w:semiHidden="0" w:uiPriority="62" w:unhideWhenUsed="0"/>
-    <w:lsdException w:name="Medium Shading 1" w:semiHidden="0" w:uiPriority="63" w:unhideWhenUsed="0"/>
-    <w:lsdException w:name="Medium Shading 2" w:semiHidden="0" w:uiPriority="64" w:unhideWhenUsed="0"/>
-    <w:lsdException w:name="Medium List 1" w:semiHidden="0" w:uiPriority="65" w:unhideWhenUsed="0"/>
-    <w:lsdException w:name="Medium List 2" w:semiHidden="0" w:uiPriority="66" w:unhideWhenUsed="0"/>
-    <w:lsdException w:name="Medium Grid 1" w:semiHidden="0" w:uiPriority="67" w:unhideWhenUsed="0"/>
-    <w:lsdException w:name="Medium Grid 2" w:semiHidden="0" w:uiPriority="68" w:unhideWhenUsed="0"/>
-    <w:lsdException w:name="Medium Grid 3" w:semiHidden="0" w:uiPriority="69" w:unhideWhenUsed="0"/>
-    <w:lsdException w:name="Dark List" w:semiHidden="0" w:uiPriority="70" w:unhideWhenUsed="0"/>
-    <w:lsdException w:name="Colorful Shading" w:semiHidden="0" w:uiPriority="71" w:unhideWhenUsed="0"/>
-    <w:lsdException w:name="Colorful List" w:semiHidden="0" w:uiPriority="72" w:unhideWhenUsed="0"/>
-    <w:lsdException w:name="Colorful Grid" w:semiHidden="0" w:uiPriority="73" w:unhideWhenUsed="0"/>
-    <w:lsdException w:name="Light Shading Accent 1" w:semiHidden="0" w:uiPriority="60" w:unhideWhenUsed="0"/>
-    <w:lsdException w:name="Light List Accent 1" w:semiHidden="0" w:uiPriority="61" w:unhideWhenUsed="0"/>
-    <w:lsdException w:name="Light Grid Accent 1" w:semiHidden="0" w:uiPriority="62" w:unhideWhenUsed="0"/>
-    <w:lsdException w:name="Medium Shading 1 Accent 1" w:semiHidden="0" w:uiPriority="63" w:unhideWhenUsed="0"/>
-    <w:lsdException w:name="Medium Shading 2 Accent 1" w:semiHidden="0" w:uiPriority="64" w:unhideWhenUsed="0"/>
-    <w:lsdException w:name="Medium List 1 Accent 1" w:semiHidden="0" w:uiPriority="65" w:unhideWhenUsed="0"/>
-    <w:lsdException w:name="Revision" w:unhideWhenUsed="0"/>
-    <w:lsdException w:name="List Paragraph" w:semiHidden="0" w:uiPriority="34" w:unhideWhenUsed="0" w:qFormat="1"/>
-    <w:lsdException w:name="Quote" w:semiHidden="0" w:uiPriority="29" w:unhideWhenUsed="0" w:qFormat="1"/>
-    <w:lsdException w:name="Intense Quote" w:semiHidden="0" w:uiPriority="30" w:unhideWhenUsed="0" w:qFormat="1"/>
-    <w:lsdException w:name="Medium List 2 Accent 1" w:semiHidden="0" w:uiPriority="66" w:unhideWhenUsed="0"/>
-    <w:lsdException w:name="Medium Grid 1 Accent 1" w:semiHidden="0" w:uiPriority="67" w:unhideWhenUsed="0"/>
-    <w:lsdException w:name="Medium Grid 2 Accent 1" w:semiHidden="0" w:uiPriority="68" w:unhideWhenUsed="0"/>
-    <w:lsdException w:name="Medium Grid 3 Accent 1" w:semiHidden="0" w:uiPriority="69" w:unhideWhenUsed="0"/>
-    <w:lsdException w:name="Dark List Accent 1" w:semiHidden="0" w:uiPriority="70" w:unhideWhenUsed="0"/>
-    <w:lsdException w:name="Colorful Shading Accent 1" w:semiHidden="0" w:uiPriority="71" w:unhideWhenUsed="0"/>
-    <w:lsdException w:name="Colorful List Accent 1" w:semiHidden="0" w:uiPriority="72" w:unhideWhenUsed="0"/>
-    <w:lsdException w:name="Colorful Grid Accent 1" w:semiHidden="0" w:uiPriority="73" w:unhideWhenUsed="0"/>
-    <w:lsdException w:name="Light Shading Accent 2" w:semiHidden="0" w:uiPriority="60" w:unhideWhenUsed="0"/>
-    <w:lsdException w:name="Light List Accent 2" w:semiHidden="0" w:uiPriority="61" w:unhideWhenUsed="0"/>
-    <w:lsdException w:name="Light Grid Accent 2" w:semiHidden="0" w:uiPriority="62" w:unhideWhenUsed="0"/>
-    <w:lsdException w:name="Medium Shading 1 Accent 2" w:semiHidden="0" w:uiPriority="63" w:unhideWhenUsed="0"/>
-    <w:lsdException w:name="Medium Shading 2 Accent 2" w:semiHidden="0" w:uiPriority="64" w:unhideWhenUsed="0"/>
-    <w:lsdException w:name="Medium List 1 Accent 2" w:semiHidden="0" w:uiPriority="65" w:unhideWhenUsed="0"/>
-    <w:lsdException w:name="Medium List 2 Accent 2" w:semiHidden="0" w:uiPriority="66" w:unhideWhenUsed="0"/>
-    <w:lsdException w:name="Medium Grid 1 Accent 2" w:semiHidden="0" w:uiPriority="67" w:unhideWhenUsed="0"/>
-    <w:lsdException w:name="Medium Grid 2 Accent 2" w:semiHidden="0" w:uiPriority="68" w:unhideWhenUsed="0"/>
-    <w:lsdException w:name="Medium Grid 3 Accent 2" w:semiHidden="0" w:uiPriority="69" w:unhideWhenUsed="0"/>
-    <w:lsdException w:name="Dark List Accent 2" w:semiHidden="0" w:uiPriority="70" w:unhideWhenUsed="0"/>
-    <w:lsdException w:name="Colorful Shading Accent 2" w:semiHidden="0" w:uiPriority="71" w:unhideWhenUsed="0"/>
-    <w:lsdException w:name="Colorful List Accent 2" w:semiHidden="0" w:uiPriority="72" w:unhideWhenUsed="0"/>
-    <w:lsdException w:name="Colorful Grid Accent 2" w:semiHidden="0" w:uiPriority="73" w:unhideWhenUsed="0"/>
-    <w:lsdException w:name="Light Shading Accent 3" w:semiHidden="0" w:uiPriority="60" w:unhideWhenUsed="0"/>
-    <w:lsdException w:name="Light List Accent 3" w:semiHidden="0" w:uiPriority="61" w:unhideWhenUsed="0"/>
-    <w:lsdException w:name="Light Grid Accent 3" w:semiHidden="0" w:uiPriority="62" w:unhideWhenUsed="0"/>
-    <w:lsdException w:name="Medium Shading 1 Accent 3" w:semiHidden="0" w:uiPriority="63" w:unhideWhenUsed="0"/>
-    <w:lsdException w:name="Medium Shading 2 Accent 3" w:semiHidden="0" w:uiPriority="64" w:unhideWhenUsed="0"/>
-    <w:lsdException w:name="Medium List 1 Accent 3" w:semiHidden="0" w:uiPriority="65" w:unhideWhenUsed="0"/>
-    <w:lsdException w:name="Medium List 2 Accent 3" w:semiHidden="0" w:uiPriority="66" w:unhideWhenUsed="0"/>
-    <w:lsdException w:name="Medium Grid 1 Accent 3" w:semiHidden="0" w:uiPriority="67" w:unhideWhenUsed="0"/>
-    <w:lsdException w:name="Medium Grid 2 Accent 3" w:semiHidden="0" w:uiPriority="68" w:unhideWhenUsed="0"/>
-    <w:lsdException w:name="Medium Grid 3 Accent 3" w:semiHidden="0" w:uiPriority="69" w:unhideWhenUsed="0"/>
-    <w:lsdException w:name="Dark List Accent 3" w:semiHidden="0" w:uiPriority="70" w:unhideWhenUsed="0"/>
-    <w:lsdException w:name="Colorful Shading Accent 3" w:semiHidden="0" w:uiPriority="71" w:unhideWhenUsed="0"/>
-    <w:lsdException w:name="Colorful List Accent 3" w:semiHidden="0" w:uiPriority="72" w:unhideWhenUsed="0"/>
-    <w:lsdException w:name="Colorful Grid Accent 3" w:semiHidden="0" w:uiPriority="73" w:unhideWhenUsed="0"/>
-    <w:lsdException w:name="Light Shading Accent 4" w:semiHidden="0" w:uiPriority="60" w:unhideWhenUsed="0"/>
-    <w:lsdException w:name="Light List Accent 4" w:semiHidden="0" w:uiPriority="61" w:unhideWhenUsed="0"/>
-    <w:lsdException w:name="Light Grid Accent 4" w:semiHidden="0" w:uiPriority="62" w:unhideWhenUsed="0"/>
-    <w:lsdException w:name="Medium Shading 1 Accent 4" w:semiHidden="0" w:uiPriority="63" w:unhideWhenUsed="0"/>
-    <w:lsdException w:name="Medium Shading 2 Accent 4" w:semiHidden="0" w:uiPriority="64" w:unhideWhenUsed="0"/>
-    <w:lsdException w:name="Medium List 1 Accent 4" w:semiHidden="0" w:uiPriority="65" w:unhideWhenUsed="0"/>
-    <w:lsdException w:name="Medium List 2 Accent 4" w:semiHidden="0" w:uiPriority="66" w:unhideWhenUsed="0"/>
-    <w:lsdException w:name="Medium Grid 1 Accent 4" w:semiHidden="0" w:uiPriority="67" w:unhideWhenUsed="0"/>
-    <w:lsdException w:name="Medium Grid 2 Accent 4" w:semiHidden="0" w:uiPriority="68" w:unhideWhenUsed="0"/>
-    <w:lsdException w:name="Medium Grid 3 Accent 4" w:semiHidden="0" w:uiPriority="69" w:unhideWhenUsed="0"/>
-    <w:lsdException w:name="Dark List Accent 4" w:semiHidden="0" w:uiPriority="70" w:unhideWhenUsed="0"/>
-    <w:lsdException w:name="Colorful Shading Accent 4" w:semiHidden="0" w:uiPriority="71" w:unhideWhenUsed="0"/>
-    <w:lsdException w:name="Colorful List Accent 4" w:semiHidden="0" w:uiPriority="72" w:unhideWhenUsed="0"/>
-    <w:lsdException w:name="Colorful Grid Accent 4" w:semiHidden="0" w:uiPriority="73" w:unhideWhenUsed="0"/>
-    <w:lsdException w:name="Light Shading Accent 5" w:semiHidden="0" w:uiPriority="60" w:unhideWhenUsed="0"/>
-    <w:lsdException w:name="Light List Accent 5" w:semiHidden="0" w:uiPriority="61" w:unhideWhenUsed="0"/>
-    <w:lsdException w:name="Light Grid Accent 5" w:semiHidden="0" w:uiPriority="62" w:unhideWhenUsed="0"/>
-    <w:lsdException w:name="Medium Shading 1 Accent 5" w:semiHidden="0" w:uiPriority="63" w:unhideWhenUsed="0"/>
-    <w:lsdException w:name="Medium Shading 2 Accent 5" w:semiHidden="0" w:uiPriority="64" w:unhideWhenUsed="0"/>
-    <w:lsdException w:name="Medium List 1 Accent 5" w:semiHidden="0" w:uiPriority="65" w:unhideWhenUsed="0"/>
-    <w:lsdException w:name="Medium List 2 Accent 5" w:semiHidden="0" w:uiPriority="66" w:unhideWhenUsed="0"/>
-    <w:lsdException w:name="Medium Grid 1 Accent 5" w:semiHidden="0" w:uiPriority="67" w:unhideWhenUsed="0"/>
-    <w:lsdException w:name="Medium Grid 2 Accent 5" w:semiHidden="0" w:uiPriority="68" w:unhideWhenUsed="0"/>
-    <w:lsdException w:name="Medium Grid 3 Accent 5" w:semiHidden="0" w:uiPriority="69" w:unhideWhenUsed="0"/>
-    <w:lsdException w:name="Dark List Accent 5" w:semiHidden="0" w:uiPriority="70" w:unhideWhenUsed="0"/>
-    <w:lsdException w:name="Colorful Shading Accent 5" w:semiHidden="0" w:uiPriority="71" w:unhideWhenUsed="0"/>
-    <w:lsdException w:name="Colorful List Accent 5" w:semiHidden="0" w:uiPriority="72" w:unhideWhenUsed="0"/>
-    <w:lsdException w:name="Colorful Grid Accent 5" w:semiHidden="0" w:uiPriority="73" w:unhideWhenUsed="0"/>
-    <w:lsdException w:name="Light Shading Accent 6" w:semiHidden="0" w:uiPriority="60" w:unhideWhenUsed="0"/>
-    <w:lsdException w:name="Light List Accent 6" w:semiHidden="0" w:uiPriority="61" w:unhideWhenUsed="0"/>
-    <w:lsdException w:name="Light Grid Accent 6" w:semiHidden="0" w:uiPriority="62" w:unhideWhenUsed="0"/>
-    <w:lsdException w:name="Medium Shading 1 Accent 6" w:semiHidden="0" w:uiPriority="63" w:unhideWhenUsed="0"/>
-    <w:lsdException w:name="Medium Shading 2 Accent 6" w:semiHidden="0" w:uiPriority="64" w:unhideWhenUsed="0"/>
-    <w:lsdException w:name="Medium List 1 Accent 6" w:semiHidden="0" w:uiPriority="65" w:unhideWhenUsed="0"/>
-    <w:lsdException w:name="Medium List 2 Accent 6" w:semiHidden="0" w:uiPriority="66" w:unhideWhenUsed="0"/>
-    <w:lsdException w:name="Medium Grid 1 Accent 6" w:semiHidden="0" w:uiPriority="67" w:unhideWhenUsed="0"/>
-    <w:lsdException w:name="Medium Grid 2 Accent 6" w:semiHidden="0" w:uiPriority="68" w:unhideWhenUsed="0"/>
-    <w:lsdException w:name="Medium Grid 3 Accent 6" w:semiHidden="0" w:uiPriority="69" w:unhideWhenUsed="0"/>
-    <w:lsdException w:name="Dark List Accent 6" w:semiHidden="0" w:uiPriority="70" w:unhideWhenUsed="0"/>
-    <w:lsdException w:name="Colorful Shading Accent 6" w:semiHidden="0" w:uiPriority="71" w:unhideWhenUsed="0"/>
-    <w:lsdException w:name="Colorful List Accent 6" w:semiHidden="0" w:uiPriority="72" w:unhideWhenUsed="0"/>
-    <w:lsdException w:name="Colorful Grid Accent 6" w:semiHidden="0" w:uiPriority="73" w:unhideWhenUsed="0"/>
-    <w:lsdException w:name="Subtle Emphasis" w:semiHidden="0" w:uiPriority="19" w:unhideWhenUsed="0" w:qFormat="1"/>
-    <w:lsdException w:name="Intense Emphasis" w:semiHidden="0" w:uiPriority="21" w:unhideWhenUsed="0" w:qFormat="1"/>
-    <w:lsdException w:name="Subtle Reference" w:semiHidden="0" w:uiPriority="31" w:unhideWhenUsed="0" w:qFormat="1"/>
-    <w:lsdException w:name="Intense Reference" w:semiHidden="0" w:uiPriority="32" w:unhideWhenUsed="0" w:qFormat="1"/>
-    <w:lsdException w:name="Book Title" w:semiHidden="0" w:uiPriority="33" w:unhideWhenUsed="0" w:qFormat="1"/>
-    <w:lsdException w:name="Bibliography" w:uiPriority="37"/>
-    <w:lsdException w:name="TOC Heading" w:uiPriority="39" w:qFormat="1"/>
+  <w:latentStyles w:defLockedState="0" w:defUIPriority="99" w:defSemiHidden="0" w:defUnhideWhenUsed="0" w:defQFormat="0" w:count="375">
+    <w:lsdException w:name="Normal" w:uiPriority="0" w:qFormat="1"/>
+    <w:lsdException w:name="heading 1" w:uiPriority="9" w:qFormat="1"/>
+    <w:lsdException w:name="heading 2" w:semiHidden="1" w:uiPriority="9" w:unhideWhenUsed="1" w:qFormat="1"/>
+    <w:lsdException w:name="heading 3" w:semiHidden="1" w:uiPriority="9" w:unhideWhenUsed="1" w:qFormat="1"/>
+    <w:lsdException w:name="heading 4" w:semiHidden="1" w:uiPriority="9" w:unhideWhenUsed="1" w:qFormat="1"/>
+    <w:lsdException w:name="heading 5" w:semiHidden="1" w:uiPriority="9" w:unhideWhenUsed="1" w:qFormat="1"/>
+    <w:lsdException w:name="heading 6" w:semiHidden="1" w:uiPriority="9" w:unhideWhenUsed="1" w:qFormat="1"/>
+    <w:lsdException w:name="heading 7" w:semiHidden="1" w:uiPriority="9" w:unhideWhenUsed="1" w:qFormat="1"/>
+    <w:lsdException w:name="heading 8" w:semiHidden="1" w:uiPriority="9" w:unhideWhenUsed="1" w:qFormat="1"/>
+    <w:lsdException w:name="heading 9" w:semiHidden="1" w:uiPriority="9" w:unhideWhenUsed="1" w:qFormat="1"/>
+    <w:lsdException w:name="index 1" w:semiHidden="1" w:unhideWhenUsed="1"/>
+    <w:lsdException w:name="index 2" w:semiHidden="1" w:unhideWhenUsed="1"/>
+    <w:lsdException w:name="index 3" w:semiHidden="1" w:unhideWhenUsed="1"/>
+    <w:lsdException w:name="index 4" w:semiHidden="1" w:unhideWhenUsed="1"/>
+    <w:lsdException w:name="index 5" w:semiHidden="1" w:unhideWhenUsed="1"/>
+    <w:lsdException w:name="index 6" w:semiHidden="1" w:unhideWhenUsed="1"/>
+    <w:lsdException w:name="index 7" w:semiHidden="1" w:unhideWhenUsed="1"/>
+    <w:lsdException w:name="index 8" w:semiHidden="1" w:unhideWhenUsed="1"/>
+    <w:lsdException w:name="index 9" w:semiHidden="1" w:unhideWhenUsed="1"/>
+    <w:lsdException w:name="toc 1" w:semiHidden="1" w:uiPriority="39" w:unhideWhenUsed="1"/>
+    <w:lsdException w:name="toc 2" w:semiHidden="1" w:uiPriority="39" w:unhideWhenUsed="1"/>
+    <w:lsdException w:name="toc 3" w:semiHidden="1" w:uiPriority="39" w:unhideWhenUsed="1"/>
+    <w:lsdException w:name="toc 4" w:semiHidden="1" w:uiPriority="39" w:unhideWhenUsed="1"/>
+    <w:lsdException w:name="toc 5" w:semiHidden="1" w:uiPriority="39" w:unhideWhenUsed="1"/>
+    <w:lsdException w:name="toc 6" w:semiHidden="1" w:uiPriority="39" w:unhideWhenUsed="1"/>
+    <w:lsdException w:name="toc 7" w:semiHidden="1" w:uiPriority="39" w:unhideWhenUsed="1"/>
+    <w:lsdException w:name="toc 8" w:semiHidden="1" w:uiPriority="39" w:unhideWhenUsed="1"/>
+    <w:lsdException w:name="toc 9" w:semiHidden="1" w:uiPriority="39" w:unhideWhenUsed="1"/>
+    <w:lsdException w:name="Normal Indent" w:semiHidden="1" w:unhideWhenUsed="1"/>
+    <w:lsdException w:name="footnote text" w:semiHidden="1" w:unhideWhenUsed="1"/>
+    <w:lsdException w:name="annotation text" w:semiHidden="1" w:unhideWhenUsed="1"/>
+    <w:lsdException w:name="header" w:semiHidden="1" w:unhideWhenUsed="1"/>
+    <w:lsdException w:name="footer" w:semiHidden="1" w:unhideWhenUsed="1"/>
+    <w:lsdException w:name="index heading" w:semiHidden="1" w:unhideWhenUsed="1"/>
+    <w:lsdException w:name="caption" w:semiHidden="1" w:uiPriority="35" w:unhideWhenUsed="1" w:qFormat="1"/>
+    <w:lsdException w:name="table of figures" w:semiHidden="1" w:unhideWhenUsed="1"/>
+    <w:lsdException w:name="envelope address" w:semiHidden="1" w:unhideWhenUsed="1"/>
+    <w:lsdException w:name="envelope return" w:semiHidden="1" w:unhideWhenUsed="1"/>
+    <w:lsdException w:name="footnote reference" w:semiHidden="1" w:unhideWhenUsed="1"/>
+    <w:lsdException w:name="annotation reference" w:semiHidden="1" w:unhideWhenUsed="1"/>
+    <w:lsdException w:name="line number" w:semiHidden="1" w:unhideWhenUsed="1"/>
+    <w:lsdException w:name="page number" w:semiHidden="1" w:unhideWhenUsed="1"/>
+    <w:lsdException w:name="endnote reference" w:semiHidden="1" w:unhideWhenUsed="1"/>
+    <w:lsdException w:name="endnote text" w:semiHidden="1" w:unhideWhenUsed="1"/>
+    <w:lsdException w:name="table of authorities" w:semiHidden="1" w:unhideWhenUsed="1"/>
+    <w:lsdException w:name="macro" w:semiHidden="1" w:unhideWhenUsed="1"/>
+    <w:lsdException w:name="toa heading" w:semiHidden="1" w:unhideWhenUsed="1"/>
+    <w:lsdException w:name="List" w:semiHidden="1" w:unhideWhenUsed="1"/>
+    <w:lsdException w:name="List Bullet" w:semiHidden="1" w:unhideWhenUsed="1"/>
+    <w:lsdException w:name="List Number" w:semiHidden="1" w:unhideWhenUsed="1"/>
+    <w:lsdException w:name="List 2" w:semiHidden="1" w:unhideWhenUsed="1"/>
+    <w:lsdException w:name="List 3" w:semiHidden="1" w:unhideWhenUsed="1"/>
+    <w:lsdException w:name="List 4" w:semiHidden="1" w:unhideWhenUsed="1"/>
+    <w:lsdException w:name="List 5" w:semiHidden="1" w:unhideWhenUsed="1"/>
+    <w:lsdException w:name="List Bullet 2" w:semiHidden="1" w:unhideWhenUsed="1"/>
+    <w:lsdException w:name="List Bullet 3" w:semiHidden="1" w:unhideWhenUsed="1"/>
+    <w:lsdException w:name="List Bullet 4" w:semiHidden="1" w:unhideWhenUsed="1"/>
+    <w:lsdException w:name="List Bullet 5" w:semiHidden="1" w:unhideWhenUsed="1"/>
+    <w:lsdException w:name="List Number 2" w:semiHidden="1" w:unhideWhenUsed="1"/>
+    <w:lsdException w:name="List Number 3" w:semiHidden="1" w:unhideWhenUsed="1"/>
+    <w:lsdException w:name="List Number 4" w:semiHidden="1" w:unhideWhenUsed="1"/>
+    <w:lsdException w:name="List Number 5" w:semiHidden="1" w:unhideWhenUsed="1"/>
+    <w:lsdException w:name="Title" w:uiPriority="10" w:qFormat="1"/>
+    <w:lsdException w:name="Closing" w:semiHidden="1" w:unhideWhenUsed="1"/>
+    <w:lsdException w:name="Signature" w:semiHidden="1" w:unhideWhenUsed="1"/>
+    <w:lsdException w:name="Default Paragraph Font" w:semiHidden="1" w:uiPriority="1" w:unhideWhenUsed="1"/>
+    <w:lsdException w:name="Body Text" w:semiHidden="1" w:unhideWhenUsed="1"/>
+    <w:lsdException w:name="Body Text Indent" w:semiHidden="1" w:unhideWhenUsed="1"/>
+    <w:lsdException w:name="List Continue" w:semiHidden="1" w:unhideWhenUsed="1"/>
+    <w:lsdException w:name="List Continue 2" w:semiHidden="1" w:unhideWhenUsed="1"/>
+    <w:lsdException w:name="List Continue 3" w:semiHidden="1" w:unhideWhenUsed="1"/>
+    <w:lsdException w:name="List Continue 4" w:semiHidden="1" w:unhideWhenUsed="1"/>
+    <w:lsdException w:name="List Continue 5" w:semiHidden="1" w:unhideWhenUsed="1"/>
+    <w:lsdException w:name="Message Header" w:semiHidden="1" w:unhideWhenUsed="1"/>
+    <w:lsdException w:name="Subtitle" w:uiPriority="11" w:qFormat="1"/>
+    <w:lsdException w:name="Salutation" w:semiHidden="1" w:unhideWhenUsed="1"/>
+    <w:lsdException w:name="Date" w:semiHidden="1" w:unhideWhenUsed="1"/>
+    <w:lsdException w:name="Body Text First Indent" w:semiHidden="1" w:unhideWhenUsed="1"/>
+    <w:lsdException w:name="Body Text First Indent 2" w:semiHidden="1" w:unhideWhenUsed="1"/>
+    <w:lsdException w:name="Note Heading" w:semiHidden="1" w:unhideWhenUsed="1"/>
+    <w:lsdException w:name="Body Text 2" w:semiHidden="1" w:unhideWhenUsed="1"/>
+    <w:lsdException w:name="Body Text 3" w:semiHidden="1" w:unhideWhenUsed="1"/>
+    <w:lsdException w:name="Body Text Indent 2" w:semiHidden="1" w:unhideWhenUsed="1"/>
+    <w:lsdException w:name="Body Text Indent 3" w:semiHidden="1" w:unhideWhenUsed="1"/>
+    <w:lsdException w:name="Block Text" w:semiHidden="1" w:unhideWhenUsed="1"/>
+    <w:lsdException w:name="Hyperlink" w:semiHidden="1" w:unhideWhenUsed="1"/>
+    <w:lsdException w:name="FollowedHyperlink" w:semiHidden="1" w:unhideWhenUsed="1"/>
+    <w:lsdException w:name="Strong" w:uiPriority="22" w:qFormat="1"/>
+    <w:lsdException w:name="Emphasis" w:uiPriority="20" w:qFormat="1"/>
+    <w:lsdException w:name="Document Map" w:semiHidden="1" w:unhideWhenUsed="1"/>
+    <w:lsdException w:name="Plain Text" w:semiHidden="1" w:unhideWhenUsed="1"/>
+    <w:lsdException w:name="E-mail Signature" w:semiHidden="1" w:unhideWhenUsed="1"/>
+    <w:lsdException w:name="HTML Top of Form" w:semiHidden="1" w:unhideWhenUsed="1"/>
+    <w:lsdException w:name="HTML Bottom of Form" w:semiHidden="1" w:unhideWhenUsed="1"/>
+    <w:lsdException w:name="Normal (Web)" w:semiHidden="1" w:unhideWhenUsed="1"/>
+    <w:lsdException w:name="HTML Acronym" w:semiHidden="1" w:unhideWhenUsed="1"/>
+    <w:lsdException w:name="HTML Address" w:semiHidden="1" w:unhideWhenUsed="1"/>
+    <w:lsdException w:name="HTML Cite" w:semiHidden="1" w:unhideWhenUsed="1"/>
+    <w:lsdException w:name="HTML Code" w:semiHidden="1" w:unhideWhenUsed="1"/>
+    <w:lsdException w:name="HTML Definition" w:semiHidden="1" w:unhideWhenUsed="1"/>
+    <w:lsdException w:name="HTML Keyboard" w:semiHidden="1" w:unhideWhenUsed="1"/>
+    <w:lsdException w:name="HTML Preformatted" w:semiHidden="1" w:unhideWhenUsed="1"/>
+    <w:lsdException w:name="HTML Sample" w:semiHidden="1" w:unhideWhenUsed="1"/>
+    <w:lsdException w:name="HTML Typewriter" w:semiHidden="1" w:unhideWhenUsed="1"/>
+    <w:lsdException w:name="HTML Variable" w:semiHidden="1" w:unhideWhenUsed="1"/>
+    <w:lsdException w:name="Normal Table" w:semiHidden="1" w:unhideWhenUsed="1"/>
+    <w:lsdException w:name="annotation subject" w:semiHidden="1" w:unhideWhenUsed="1"/>
+    <w:lsdException w:name="No List" w:semiHidden="1" w:unhideWhenUsed="1"/>
+    <w:lsdException w:name="Outline List 1" w:semiHidden="1" w:unhideWhenUsed="1"/>
+    <w:lsdException w:name="Outline List 2" w:semiHidden="1" w:unhideWhenUsed="1"/>
+    <w:lsdException w:name="Outline List 3" w:semiHidden="1" w:unhideWhenUsed="1"/>
+    <w:lsdException w:name="Table Simple 1" w:semiHidden="1" w:unhideWhenUsed="1"/>
+    <w:lsdException w:name="Table Simple 2" w:semiHidden="1" w:unhideWhenUsed="1"/>
+    <w:lsdException w:name="Table Simple 3" w:semiHidden="1" w:unhideWhenUsed="1"/>
+    <w:lsdException w:name="Table Classic 1" w:semiHidden="1" w:unhideWhenUsed="1"/>
+    <w:lsdException w:name="Table Classic 2" w:semiHidden="1" w:unhideWhenUsed="1"/>
+    <w:lsdException w:name="Table Classic 3" w:semiHidden="1" w:unhideWhenUsed="1"/>
+    <w:lsdException w:name="Table Classic 4" w:semiHidden="1" w:unhideWhenUsed="1"/>
+    <w:lsdException w:name="Table Colorful 1" w:semiHidden="1" w:unhideWhenUsed="1"/>
+    <w:lsdException w:name="Table Colorful 2" w:semiHidden="1" w:unhideWhenUsed="1"/>
+    <w:lsdException w:name="Table Colorful 3" w:semiHidden="1" w:unhideWhenUsed="1"/>
+    <w:lsdException w:name="Table Columns 1" w:semiHidden="1" w:unhideWhenUsed="1"/>
+    <w:lsdException w:name="Table Columns 2" w:semiHidden="1" w:unhideWhenUsed="1"/>
+    <w:lsdException w:name="Table Columns 3" w:semiHidden="1" w:unhideWhenUsed="1"/>
+    <w:lsdException w:name="Table Columns 4" w:semiHidden="1" w:unhideWhenUsed="1"/>
+    <w:lsdException w:name="Table Columns 5" w:semiHidden="1" w:unhideWhenUsed="1"/>
+    <w:lsdException w:name="Table Grid 1" w:semiHidden="1" w:unhideWhenUsed="1"/>
+    <w:lsdException w:name="Table Grid 2" w:semiHidden="1" w:unhideWhenUsed="1"/>
+    <w:lsdException w:name="Table Grid 3" w:semiHidden="1" w:unhideWhenUsed="1"/>
+    <w:lsdException w:name="Table Grid 4" w:semiHidden="1" w:unhideWhenUsed="1"/>
+    <w:lsdException w:name="Table Grid 5" w:semiHidden="1" w:unhideWhenUsed="1"/>
+    <w:lsdException w:name="Table Grid 6" w:semiHidden="1" w:unhideWhenUsed="1"/>
+    <w:lsdException w:name="Table Grid 7" w:semiHidden="1" w:unhideWhenUsed="1"/>
+    <w:lsdException w:name="Table Grid 8" w:semiHidden="1" w:unhideWhenUsed="1"/>
+    <w:lsdException w:name="Table List 1" w:semiHidden="1" w:unhideWhenUsed="1"/>
+    <w:lsdException w:name="Table List 2" w:semiHidden="1" w:unhideWhenUsed="1"/>
+    <w:lsdException w:name="Table List 3" w:semiHidden="1" w:unhideWhenUsed="1"/>
+    <w:lsdException w:name="Table List 4" w:semiHidden="1" w:unhideWhenUsed="1"/>
+    <w:lsdException w:name="Table List 5" w:semiHidden="1" w:unhideWhenUsed="1"/>
+    <w:lsdException w:name="Table List 6" w:semiHidden="1" w:unhideWhenUsed="1"/>
+    <w:lsdException w:name="Table List 7" w:semiHidden="1" w:unhideWhenUsed="1"/>
+    <w:lsdException w:name="Table List 8" w:semiHidden="1" w:unhideWhenUsed="1"/>
+    <w:lsdException w:name="Table 3D effects 1" w:semiHidden="1" w:unhideWhenUsed="1"/>
+    <w:lsdException w:name="Table 3D effects 2" w:semiHidden="1" w:unhideWhenUsed="1"/>
+    <w:lsdException w:name="Table 3D effects 3" w:semiHidden="1" w:unhideWhenUsed="1"/>
+    <w:lsdException w:name="Table Contemporary" w:semiHidden="1" w:unhideWhenUsed="1"/>
+    <w:lsdException w:name="Table Elegant" w:semiHidden="1" w:unhideWhenUsed="1"/>
+    <w:lsdException w:name="Table Professional" w:semiHidden="1" w:unhideWhenUsed="1"/>
+    <w:lsdException w:name="Table Subtle 1" w:semiHidden="1" w:unhideWhenUsed="1"/>
+    <w:lsdException w:name="Table Subtle 2" w:semiHidden="1" w:unhideWhenUsed="1"/>
+    <w:lsdException w:name="Table Web 1" w:semiHidden="1" w:unhideWhenUsed="1"/>
+    <w:lsdException w:name="Table Web 2" w:semiHidden="1" w:unhideWhenUsed="1"/>
+    <w:lsdException w:name="Table Web 3" w:semiHidden="1" w:unhideWhenUsed="1"/>
+    <w:lsdException w:name="Balloon Text" w:semiHidden="1" w:unhideWhenUsed="1"/>
+    <w:lsdException w:name="Table Grid" w:semiHidden="1" w:uiPriority="59" w:unhideWhenUsed="1"/>
+    <w:lsdException w:name="Table Theme" w:semiHidden="1" w:unhideWhenUsed="1"/>
+    <w:lsdException w:name="Placeholder Text" w:semiHidden="1"/>
+    <w:lsdException w:name="No Spacing" w:uiPriority="1" w:qFormat="1"/>
+    <w:lsdException w:name="Light Shading" w:uiPriority="60"/>
+    <w:lsdException w:name="Light List" w:uiPriority="61"/>
+    <w:lsdException w:name="Light Grid" w:uiPriority="62"/>
+    <w:lsdException w:name="Medium Shading 1" w:uiPriority="63"/>
+    <w:lsdException w:name="Medium Shading 2" w:uiPriority="64"/>
+    <w:lsdException w:name="Medium List 1" w:uiPriority="65"/>
+    <w:lsdException w:name="Medium List 2" w:uiPriority="66"/>
+    <w:lsdException w:name="Medium Grid 1" w:uiPriority="67"/>
+    <w:lsdException w:name="Medium Grid 2" w:uiPriority="68"/>
+    <w:lsdException w:name="Medium Grid 3" w:uiPriority="69"/>
+    <w:lsdException w:name="Dark List" w:uiPriority="70"/>
+    <w:lsdException w:name="Colorful Shading" w:uiPriority="71"/>
+    <w:lsdException w:name="Colorful List" w:uiPriority="72"/>
+    <w:lsdException w:name="Colorful Grid" w:uiPriority="73"/>
+    <w:lsdException w:name="Light Shading Accent 1" w:uiPriority="60"/>
+    <w:lsdException w:name="Light List Accent 1" w:uiPriority="61"/>
+    <w:lsdException w:name="Light Grid Accent 1" w:uiPriority="62"/>
+    <w:lsdException w:name="Medium Shading 1 Accent 1" w:uiPriority="63"/>
+    <w:lsdException w:name="Medium Shading 2 Accent 1" w:uiPriority="64"/>
+    <w:lsdException w:name="Medium List 1 Accent 1" w:uiPriority="65"/>
+    <w:lsdException w:name="Revision" w:semiHidden="1"/>
+    <w:lsdException w:name="List Paragraph" w:uiPriority="34" w:qFormat="1"/>
+    <w:lsdException w:name="Quote" w:uiPriority="29" w:qFormat="1"/>
+    <w:lsdException w:name="Intense Quote" w:uiPriority="30" w:qFormat="1"/>
+    <w:lsdException w:name="Medium List 2 Accent 1" w:uiPriority="66"/>
+    <w:lsdException w:name="Medium Grid 1 Accent 1" w:uiPriority="67"/>
+    <w:lsdException w:name="Medium Grid 2 Accent 1" w:uiPriority="68"/>
+    <w:lsdException w:name="Medium Grid 3 Accent 1" w:uiPriority="69"/>
+    <w:lsdException w:name="Dark List Accent 1" w:uiPriority="70"/>
+    <w:lsdException w:name="Colorful Shading Accent 1" w:uiPriority="71"/>
+    <w:lsdException w:name="Colorful List Accent 1" w:uiPriority="72"/>
+    <w:lsdException w:name="Colorful Grid Accent 1" w:uiPriority="73"/>
+    <w:lsdException w:name="Light Shading Accent 2" w:uiPriority="60"/>
+    <w:lsdException w:name="Light List Accent 2" w:uiPriority="61"/>
+    <w:lsdException w:name="Light Grid Accent 2" w:uiPriority="62"/>
+    <w:lsdException w:name="Medium Shading 1 Accent 2" w:uiPriority="63"/>
+    <w:lsdException w:name="Medium Shading 2 Accent 2" w:uiPriority="64"/>
+    <w:lsdException w:name="Medium List 1 Accent 2" w:uiPriority="65"/>
+    <w:lsdException w:name="Medium List 2 Accent 2" w:uiPriority="66"/>
+    <w:lsdException w:name="Medium Grid 1 Accent 2" w:uiPriority="67"/>
+    <w:lsdException w:name="Medium Grid 2 Accent 2" w:uiPriority="68"/>
+    <w:lsdException w:name="Medium Grid 3 Accent 2" w:uiPriority="69"/>
+    <w:lsdException w:name="Dark List Accent 2" w:uiPriority="70"/>
+    <w:lsdException w:name="Colorful Shading Accent 2" w:uiPriority="71"/>
+    <w:lsdException w:name="Colorful List Accent 2" w:uiPriority="72"/>
+    <w:lsdException w:name="Colorful Grid Accent 2" w:uiPriority="73"/>
+    <w:lsdException w:name="Light Shading Accent 3" w:uiPriority="60"/>
+    <w:lsdException w:name="Light List Accent 3" w:uiPriority="61"/>
+    <w:lsdException w:name="Light Grid Accent 3" w:uiPriority="62"/>
+    <w:lsdException w:name="Medium Shading 1 Accent 3" w:uiPriority="63"/>
+    <w:lsdException w:name="Medium Shading 2 Accent 3" w:uiPriority="64"/>
+    <w:lsdException w:name="Medium List 1 Accent 3" w:uiPriority="65"/>
+    <w:lsdException w:name="Medium List 2 Accent 3" w:uiPriority="66"/>
+    <w:lsdException w:name="Medium Grid 1 Accent 3" w:uiPriority="67"/>
+    <w:lsdException w:name="Medium Grid 2 Accent 3" w:uiPriority="68"/>
+    <w:lsdException w:name="Medium Grid 3 Accent 3" w:uiPriority="69"/>
+    <w:lsdException w:name="Dark List Accent 3" w:uiPriority="70"/>
+    <w:lsdException w:name="Colorful Shading Accent 3" w:uiPriority="71"/>
+    <w:lsdException w:name="Colorful List Accent 3" w:uiPriority="72"/>
+    <w:lsdException w:name="Colorful Grid Accent 3" w:uiPriority="73"/>
+    <w:lsdException w:name="Light Shading Accent 4" w:uiPriority="60"/>
+    <w:lsdException w:name="Light List Accent 4" w:uiPriority="61"/>
+    <w:lsdException w:name="Light Grid Accent 4" w:uiPriority="62"/>
+    <w:lsdException w:name="Medium Shading 1 Accent 4" w:uiPriority="63"/>
+    <w:lsdException w:name="Medium Shading 2 Accent 4" w:uiPriority="64"/>
+    <w:lsdException w:name="Medium List 1 Accent 4" w:uiPriority="65"/>
+    <w:lsdException w:name="Medium List 2 Accent 4" w:uiPriority="66"/>
+    <w:lsdException w:name="Medium Grid 1 Accent 4" w:uiPriority="67"/>
+    <w:lsdException w:name="Medium Grid 2 Accent 4" w:uiPriority="68"/>
+    <w:lsdException w:name="Medium Grid 3 Accent 4" w:uiPriority="69"/>
+    <w:lsdException w:name="Dark List Accent 4" w:uiPriority="70"/>
+    <w:lsdException w:name="Colorful Shading Accent 4" w:uiPriority="71"/>
+    <w:lsdException w:name="Colorful List Accent 4" w:uiPriority="72"/>
+    <w:lsdException w:name="Colorful Grid Accent 4" w:uiPriority="73"/>
+    <w:lsdException w:name="Light Shading Accent 5" w:uiPriority="60"/>
+    <w:lsdException w:name="Light List Accent 5" w:uiPriority="61"/>
+    <w:lsdException w:name="Light Grid Accent 5" w:uiPriority="62"/>
+    <w:lsdException w:name="Medium Shading 1 Accent 5" w:uiPriority="63"/>
+    <w:lsdException w:name="Medium Shading 2 Accent 5" w:uiPriority="64"/>
+    <w:lsdException w:name="Medium List 1 Accent 5" w:uiPriority="65"/>
+    <w:lsdException w:name="Medium List 2 Accent 5" w:uiPriority="66"/>
+    <w:lsdException w:name="Medium Grid 1 Accent 5" w:uiPriority="67"/>
+    <w:lsdException w:name="Medium Grid 2 Accent 5" w:uiPriority="68"/>
+    <w:lsdException w:name="Medium Grid 3 Accent 5" w:uiPriority="69"/>
+    <w:lsdException w:name="Dark List Accent 5" w:uiPriority="70"/>
+    <w:lsdException w:name="Colorful Shading Accent 5" w:uiPriority="71"/>
+    <w:lsdException w:name="Colorful List Accent 5" w:uiPriority="72"/>
+    <w:lsdException w:name="Colorful Grid Accent 5" w:uiPriority="73"/>
+    <w:lsdException w:name="Light Shading Accent 6" w:uiPriority="60"/>
+    <w:lsdException w:name="Light List Accent 6" w:uiPriority="61"/>
+    <w:lsdException w:name="Light Grid Accent 6" w:uiPriority="62"/>
+    <w:lsdException w:name="Medium Shading 1 Accent 6" w:uiPriority="63"/>
+    <w:lsdException w:name="Medium Shading 2 Accent 6" w:uiPriority="64"/>
+    <w:lsdException w:name="Medium List 1 Accent 6" w:uiPriority="65"/>
+    <w:lsdException w:name="Medium List 2 Accent 6" w:uiPriority="66"/>
+    <w:lsdException w:name="Medium Grid 1 Accent 6" w:uiPriority="67"/>
+    <w:lsdException w:name="Medium Grid 2 Accent 6" w:uiPriority="68"/>
+    <w:lsdException w:name="Medium Grid 3 Accent 6" w:uiPriority="69"/>
+    <w:lsdException w:name="Dark List Accent 6" w:uiPriority="70"/>
+    <w:lsdException w:name="Colorful Shading Accent 6" w:uiPriority="71"/>
+    <w:lsdException w:name="Colorful List Accent 6" w:uiPriority="72"/>
+    <w:lsdException w:name="Colorful Grid Accent 6" w:uiPriority="73"/>
+    <w:lsdException w:name="Subtle Emphasis" w:uiPriority="19" w:qFormat="1"/>
+    <w:lsdException w:name="Intense Emphasis" w:uiPriority="21" w:qFormat="1"/>
+    <w:lsdException w:name="Subtle Reference" w:uiPriority="31" w:qFormat="1"/>
+    <w:lsdException w:name="Intense Reference" w:uiPriority="32" w:qFormat="1"/>
+    <w:lsdException w:name="Book Title" w:uiPriority="33" w:qFormat="1"/>
+    <w:lsdException w:name="Bibliography" w:semiHidden="1" w:uiPriority="37" w:unhideWhenUsed="1"/>
+    <w:lsdException w:name="TOC Heading" w:semiHidden="1" w:uiPriority="39" w:unhideWhenUsed="1" w:qFormat="1"/>
+    <w:lsdException w:name="Plain Table 1" w:uiPriority="41"/>
+    <w:lsdException w:name="Plain Table 2" w:uiPriority="42"/>
+    <w:lsdException w:name="Plain Table 3" w:uiPriority="43"/>
+    <w:lsdException w:name="Plain Table 4" w:uiPriority="44"/>
+    <w:lsdException w:name="Plain Table 5" w:uiPriority="45"/>
+    <w:lsdException w:name="Grid Table Light" w:uiPriority="40"/>
+    <w:lsdException w:name="Grid Table 1 Light" w:uiPriority="46"/>
+    <w:lsdException w:name="Grid Table 2" w:uiPriority="47"/>
+    <w:lsdException w:name="Grid Table 3" w:uiPriority="48"/>
+    <w:lsdException w:name="Grid Table 4" w:uiPriority="49"/>
+    <w:lsdException w:name="Grid Table 5 Dark" w:uiPriority="50"/>
+    <w:lsdException w:name="Grid Table 6 Colorful" w:uiPriority="51"/>
+    <w:lsdException w:name="Grid Table 7 Colorful" w:uiPriority="52"/>
+    <w:lsdException w:name="Grid Table 1 Light Accent 1" w:uiPriority="46"/>
+    <w:lsdException w:name="Grid Table 2 Accent 1" w:uiPriority="47"/>
+    <w:lsdException w:name="Grid Table 3 Accent 1" w:uiPriority="48"/>
+    <w:lsdException w:name="Grid Table 4 Accent 1" w:uiPriority="49"/>
+    <w:lsdException w:name="Grid Table 5 Dark Accent 1" w:uiPriority="50"/>
+    <w:lsdException w:name="Grid Table 6 Colorful Accent 1" w:uiPriority="51"/>
+    <w:lsdException w:name="Grid Table 7 Colorful Accent 1" w:uiPriority="52"/>
+    <w:lsdException w:name="Grid Table 1 Light Accent 2" w:uiPriority="46"/>
+    <w:lsdException w:name="Grid Table 2 Accent 2" w:uiPriority="47"/>
+    <w:lsdException w:name="Grid Table 3 Accent 2" w:uiPriority="48"/>
+    <w:lsdException w:name="Grid Table 4 Accent 2" w:uiPriority="49"/>
+    <w:lsdException w:name="Grid Table 5 Dark Accent 2" w:uiPriority="50"/>
+    <w:lsdException w:name="Grid Table 6 Colorful Accent 2" w:uiPriority="51"/>
+    <w:lsdException w:name="Grid Table 7 Colorful Accent 2" w:uiPriority="52"/>
+    <w:lsdException w:name="Grid Table 1 Light Accent 3" w:uiPriority="46"/>
+    <w:lsdException w:name="Grid Table 2 Accent 3" w:uiPriority="47"/>
+    <w:lsdException w:name="Grid Table 3 Accent 3" w:uiPriority="48"/>
+    <w:lsdException w:name="Grid Table 4 Accent 3" w:uiPriority="49"/>
+    <w:lsdException w:name="Grid Table 5 Dark Accent 3" w:uiPriority="50"/>
+    <w:lsdException w:name="Grid Table 6 Colorful Accent 3" w:uiPriority="51"/>
+    <w:lsdException w:name="Grid Table 7 Colorful Accent 3" w:uiPriority="52"/>
+    <w:lsdException w:name="Grid Table 1 Light Accent 4" w:uiPriority="46"/>
+    <w:lsdException w:name="Grid Table 2 Accent 4" w:uiPriority="47"/>
+    <w:lsdException w:name="Grid Table 3 Accent 4" w:uiPriority="48"/>
+    <w:lsdException w:name="Grid Table 4 Accent 4" w:uiPriority="49"/>
+    <w:lsdException w:name="Grid Table 5 Dark Accent 4" w:uiPriority="50"/>
+    <w:lsdException w:name="Grid Table 6 Colorful Accent 4" w:uiPriority="51"/>
+    <w:lsdException w:name="Grid Table 7 Colorful Accent 4" w:uiPriority="52"/>
+    <w:lsdException w:name="Grid Table 1 Light Accent 5" w:uiPriority="46"/>
+    <w:lsdException w:name="Grid Table 2 Accent 5" w:uiPriority="47"/>
+    <w:lsdException w:name="Grid Table 3 Accent 5" w:uiPriority="48"/>
+    <w:lsdException w:name="Grid Table 4 Accent 5" w:uiPriority="49"/>
+    <w:lsdException w:name="Grid Table 5 Dark Accent 5" w:uiPriority="50"/>
+    <w:lsdException w:name="Grid Table 6 Colorful Accent 5" w:uiPriority="51"/>
+    <w:lsdException w:name="Grid Table 7 Colorful Accent 5" w:uiPriority="52"/>
+    <w:lsdException w:name="Grid Table 1 Light Accent 6" w:uiPriority="46"/>
+    <w:lsdException w:name="Grid Table 2 Accent 6" w:uiPriority="47"/>
+    <w:lsdException w:name="Grid Table 3 Accent 6" w:uiPriority="48"/>
+    <w:lsdException w:name="Grid Table 4 Accent 6" w:uiPriority="49"/>
+    <w:lsdException w:name="Grid Table 5 Dark Accent 6" w:uiPriority="50"/>
+    <w:lsdException w:name="Grid Table 6 Colorful Accent 6" w:uiPriority="51"/>
+    <w:lsdException w:name="Grid Table 7 Colorful Accent 6" w:uiPriority="52"/>
+    <w:lsdException w:name="List Table 1 Light" w:uiPriority="46"/>
+    <w:lsdException w:name="List Table 2" w:uiPriority="47"/>
+    <w:lsdException w:name="List Table 3" w:uiPriority="48"/>
+    <w:lsdException w:name="List Table 4" w:uiPriority="49"/>
+    <w:lsdException w:name="List Table 5 Dark" w:uiPriority="50"/>
+    <w:lsdException w:name="List Table 6 Colorful" w:uiPriority="51"/>
+    <w:lsdException w:name="List Table 7 Colorful" w:uiPriority="52"/>
+    <w:lsdException w:name="List Table 1 Light Accent 1" w:uiPriority="46"/>
+    <w:lsdException w:name="List Table 2 Accent 1" w:uiPriority="47"/>
+    <w:lsdException w:name="List Table 3 Accent 1" w:uiPriority="48"/>
+    <w:lsdException w:name="List Table 4 Accent 1" w:uiPriority="49"/>
+    <w:lsdException w:name="List Table 5 Dark Accent 1" w:uiPriority="50"/>
+    <w:lsdException w:name="List Table 6 Colorful Accent 1" w:uiPriority="51"/>
+    <w:lsdException w:name="List Table 7 Colorful Accent 1" w:uiPriority="52"/>
+    <w:lsdException w:name="List Table 1 Light Accent 2" w:uiPriority="46"/>
+    <w:lsdException w:name="List Table 2 Accent 2" w:uiPriority="47"/>
+    <w:lsdException w:name="List Table 3 Accent 2" w:uiPriority="48"/>
+    <w:lsdException w:name="List Table 4 Accent 2" w:uiPriority="49"/>
+    <w:lsdException w:name="List Table 5 Dark Accent 2" w:uiPriority="50"/>
+    <w:lsdException w:name="List Table 6 Colorful Accent 2" w:uiPriority="51"/>
+    <w:lsdException w:name="List Table 7 Colorful Accent 2" w:uiPriority="52"/>
+    <w:lsdException w:name="List Table 1 Light Accent 3" w:uiPriority="46"/>
+    <w:lsdException w:name="List Table 2 Accent 3" w:uiPriority="47"/>
+    <w:lsdException w:name="List Table 3 Accent 3" w:uiPriority="48"/>
+    <w:lsdException w:name="List Table 4 Accent 3" w:uiPriority="49"/>
+    <w:lsdException w:name="List Table 5 Dark Accent 3" w:uiPriority="50"/>
+    <w:lsdException w:name="List Table 6 Colorful Accent 3" w:uiPriority="51"/>
+    <w:lsdException w:name="List Table 7 Colorful Accent 3" w:uiPriority="52"/>
+    <w:lsdException w:name="List Table 1 Light Accent 4" w:uiPriority="46"/>
+    <w:lsdException w:name="List Table 2 Accent 4" w:uiPriority="47"/>
+    <w:lsdException w:name="List Table 3 Accent 4" w:uiPriority="48"/>
+    <w:lsdException w:name="List Table 4 Accent 4" w:uiPriority="49"/>
+    <w:lsdException w:name="List Table 5 Dark Accent 4" w:uiPriority="50"/>
+    <w:lsdException w:name="List Table 6 Colorful Accent 4" w:uiPriority="51"/>
+    <w:lsdException w:name="List Table 7 Colorful Accent 4" w:uiPriority="52"/>
+    <w:lsdException w:name="List Table 1 Light Accent 5" w:uiPriority="46"/>
+    <w:lsdException w:name="List Table 2 Accent 5" w:uiPriority="47"/>
+    <w:lsdException w:name="List Table 3 Accent 5" w:uiPriority="48"/>
+    <w:lsdException w:name="List Table 4 Accent 5" w:uiPriority="49"/>
+    <w:lsdException w:name="List Table 5 Dark Accent 5" w:uiPriority="50"/>
+    <w:lsdException w:name="List Table 6 Colorful Accent 5" w:uiPriority="51"/>
+    <w:lsdException w:name="List Table 7 Colorful Accent 5" w:uiPriority="52"/>
+    <w:lsdException w:name="List Table 1 Light Accent 6" w:uiPriority="46"/>
+    <w:lsdException w:name="List Table 2 Accent 6" w:uiPriority="47"/>
+    <w:lsdException w:name="List Table 3 Accent 6" w:uiPriority="48"/>
+    <w:lsdException w:name="List Table 4 Accent 6" w:uiPriority="49"/>
+    <w:lsdException w:name="List Table 5 Dark Accent 6" w:uiPriority="50"/>
+    <w:lsdException w:name="List Table 6 Colorful Accent 6" w:uiPriority="51"/>
+    <w:lsdException w:name="List Table 7 Colorful Accent 6" w:uiPriority="52"/>
+    <w:lsdException w:name="Mention" w:semiHidden="1" w:unhideWhenUsed="1"/>
+    <w:lsdException w:name="Smart Hyperlink" w:semiHidden="1" w:unhideWhenUsed="1"/>
+    <w:lsdException w:name="Hashtag" w:semiHidden="1" w:unhideWhenUsed="1"/>
+    <w:lsdException w:name="Unresolved Mention" w:semiHidden="1" w:unhideWhenUsed="1"/>
   </w:latentStyles>
   <w:style w:type="paragraph" w:default="1" w:styleId="Normal">
     <w:name w:val="Normal"/>

</xml_diff>